<commit_message>
added some notes in PA5 description. uploaded today's lectures
</commit_message>
<xml_diff>
--- a/homework/pa5/PA5.docx
+++ b/homework/pa5/PA5.docx
@@ -38,7 +38,7 @@
       <w:r>
         <w:t xml:space="preserve">actor database, which will allow us to determine relationships between actors (e.g. </w:t>
       </w:r>
-      <w:hyperlink r:id="rId5" w:history="1">
+      <w:hyperlink r:id="rId7" w:history="1">
         <w:r>
           <w:rPr>
             <w:rStyle w:val="Hyperlink"/>
@@ -49,7 +49,7 @@
       <w:r>
         <w:t xml:space="preserve">).  To begin, you must convert the IMDB data files into a graph in C++.  For our purposes, we'll be using their </w:t>
       </w:r>
-      <w:hyperlink r:id="rId6" w:history="1">
+      <w:hyperlink r:id="rId8" w:history="1">
         <w:r>
           <w:rPr>
             <w:rStyle w:val="Hyperlink"/>
@@ -546,7 +546,7 @@
                     </pic:cNvPicPr>
                   </pic:nvPicPr>
                   <pic:blipFill>
-                    <a:blip r:embed="rId7">
+                    <a:blip r:embed="rId9">
                       <a:extLst>
                         <a:ext uri="{28A0092B-C50C-407E-A947-70E740481C1C}">
                           <a14:useLocalDpi xmlns:a14="http://schemas.microsoft.com/office/drawing/2010/main" val="0"/>
@@ -651,7 +651,7 @@
       <w:r>
         <w:t xml:space="preserve">The names TSV file only contains movie IDs.  To make these more meaningful, it would be helpful to display movie names in place of their IDs.  In order to do so, you will need to pull data from </w:t>
       </w:r>
-      <w:hyperlink r:id="rId8" w:history="1">
+      <w:hyperlink r:id="rId10" w:history="1">
         <w:r>
           <w:rPr>
             <w:rStyle w:val="Hyperlink"/>
@@ -920,11 +920,19 @@
               </w:rPr>
               <w:t xml:space="preserve">Enter First Actor ID: </w:t>
             </w:r>
+            <w:commentRangeStart w:id="0"/>
             <w:r>
               <w:rPr>
                 <w:rFonts w:ascii="Consolas" w:hAnsi="Consolas"/>
               </w:rPr>
               <w:t>nm0000012</w:t>
+            </w:r>
+            <w:commentRangeEnd w:id="0"/>
+            <w:r>
+              <w:rPr>
+                <w:rStyle w:val="CommentReference"/>
+              </w:rPr>
+              <w:commentReference w:id="0"/>
             </w:r>
           </w:p>
           <w:p>
@@ -956,13 +964,7 @@
               <w:rPr>
                 <w:rFonts w:ascii="Consolas" w:hAnsi="Consolas"/>
               </w:rPr>
-              <w:t>Actors are connected</w:t>
-            </w:r>
-            <w:r>
-              <w:rPr>
-                <w:rFonts w:ascii="Consolas" w:hAnsi="Consolas"/>
-              </w:rPr>
-              <w:t xml:space="preserve"> through movies: </w:t>
+              <w:t xml:space="preserve">Actors are connected through movies: </w:t>
             </w:r>
           </w:p>
           <w:p>
@@ -1040,14 +1042,7 @@
           <w:b/>
           <w:i/>
         </w:rPr>
-        <w:t>degree</w:t>
-      </w:r>
-      <w:r>
-        <w:rPr>
-          <w:b/>
-          <w:i/>
-        </w:rPr>
-        <w:t xml:space="preserve"> </w:t>
+        <w:t xml:space="preserve">degree </w:t>
       </w:r>
       <w:r>
         <w:t xml:space="preserve">is more than </w:t>
@@ -1106,14 +1101,7 @@
           <w:b/>
           <w:i/>
         </w:rPr>
-        <w:t>degree</w:t>
-      </w:r>
-      <w:r>
-        <w:rPr>
-          <w:b/>
-          <w:i/>
-        </w:rPr>
-        <w:t xml:space="preserve"> </w:t>
+        <w:t xml:space="preserve">degree </w:t>
       </w:r>
       <w:r>
         <w:t xml:space="preserve">by 1, </w:t>
@@ -1246,7 +1234,21 @@
               <w:rPr>
                 <w:rFonts w:ascii="Consolas" w:hAnsi="Consolas"/>
               </w:rPr>
-              <w:t>Kirk Douglas</w:t>
+              <w:t>K</w:t>
+            </w:r>
+            <w:commentRangeStart w:id="1"/>
+            <w:r>
+              <w:rPr>
+                <w:rFonts w:ascii="Consolas" w:hAnsi="Consolas"/>
+              </w:rPr>
+              <w:t>irk Douglas</w:t>
+            </w:r>
+            <w:commentRangeEnd w:id="1"/>
+            <w:r>
+              <w:rPr>
+                <w:rStyle w:val="CommentReference"/>
+              </w:rPr>
+              <w:commentReference w:id="1"/>
             </w:r>
           </w:p>
           <w:p>
@@ -1753,25 +1755,7 @@
         <w:pStyle w:val="Heading3"/>
       </w:pPr>
       <w:r>
-        <w:t>Task #</w:t>
-      </w:r>
-      <w:r>
-        <w:t>1</w:t>
-      </w:r>
-      <w:r>
-        <w:t xml:space="preserve"> (</w:t>
-      </w:r>
-      <w:r>
-        <w:t>10</w:t>
-      </w:r>
-      <w:r>
-        <w:t>pts</w:t>
-      </w:r>
-      <w:r>
-        <w:t xml:space="preserve"> EXTRA CREDIT</w:t>
-      </w:r>
-      <w:r>
-        <w:t>)</w:t>
+        <w:t>Task #1 (10pts EXTRA CREDIT)</w:t>
       </w:r>
     </w:p>
     <w:p>
@@ -1783,10 +1767,7 @@
         </w:numPr>
       </w:pPr>
       <w:r>
-        <w:t xml:space="preserve">You successfully complete Task </w:t>
-      </w:r>
-      <w:r>
-        <w:t>#1 before lab #11 on 5/9/2018</w:t>
+        <w:t>You successfully complete Task #1 before lab #11 on 5/9/2018</w:t>
       </w:r>
     </w:p>
     <w:p>
@@ -1794,19 +1775,7 @@
         <w:pStyle w:val="Heading3"/>
       </w:pPr>
       <w:r>
-        <w:t>Task #</w:t>
-      </w:r>
-      <w:r>
-        <w:t>2</w:t>
-      </w:r>
-      <w:r>
-        <w:t xml:space="preserve"> (5pts</w:t>
-      </w:r>
-      <w:r>
-        <w:t xml:space="preserve"> EXTRA CREDIT</w:t>
-      </w:r>
-      <w:r>
-        <w:t>)</w:t>
+        <w:t>Task #2 (5pts EXTRA CREDIT)</w:t>
       </w:r>
     </w:p>
     <w:p>
@@ -1818,10 +1787,7 @@
         </w:numPr>
       </w:pPr>
       <w:r>
-        <w:t>You successfully complete Task #</w:t>
-      </w:r>
-      <w:r>
-        <w:t>2 by incorporating</w:t>
+        <w:t>You successfully complete Task #2 by incorporating</w:t>
       </w:r>
       <w:r>
         <w:t xml:space="preserve"> movie titles into your searches.</w:t>
@@ -1832,13 +1798,7 @@
         <w:pStyle w:val="Heading3"/>
       </w:pPr>
       <w:r>
-        <w:t>Task #</w:t>
-      </w:r>
-      <w:r>
-        <w:t>3</w:t>
-      </w:r>
-      <w:r>
-        <w:t xml:space="preserve"> (5pts)</w:t>
+        <w:t>Task #3 (5pts)</w:t>
       </w:r>
     </w:p>
     <w:p>
@@ -1861,10 +1821,7 @@
         <w:pStyle w:val="Heading3"/>
       </w:pPr>
       <w:r>
-        <w:t>Task #4A</w:t>
-      </w:r>
-      <w:r>
-        <w:t xml:space="preserve"> (</w:t>
+        <w:t>Task #4A (</w:t>
       </w:r>
       <w:r>
         <w:t>15</w:t>
@@ -1890,13 +1847,7 @@
         <w:pStyle w:val="Heading3"/>
       </w:pPr>
       <w:r>
-        <w:t>Task #4</w:t>
-      </w:r>
-      <w:r>
-        <w:t>B</w:t>
-      </w:r>
-      <w:r>
-        <w:t xml:space="preserve"> (</w:t>
+        <w:t>Task #4B (</w:t>
       </w:r>
       <w:r>
         <w:t>25</w:t>
@@ -1914,10 +1865,7 @@
         </w:numPr>
       </w:pPr>
       <w:r>
-        <w:t>You successfully complete Task #4</w:t>
-      </w:r>
-      <w:r>
-        <w:t xml:space="preserve">B </w:t>
+        <w:t xml:space="preserve">You successfully complete Task #4B </w:t>
       </w:r>
     </w:p>
     <w:p>
@@ -1926,19 +1874,11 @@
       </w:pPr>
       <w:r>
         <w:lastRenderedPageBreak/>
-        <w:t>Task #</w:t>
-      </w:r>
-      <w:r>
-        <w:t>5</w:t>
-      </w:r>
-      <w:r>
-        <w:t xml:space="preserve"> (</w:t>
+        <w:t>Task #5 (</w:t>
       </w:r>
       <w:r>
         <w:t>25</w:t>
       </w:r>
-      <w:bookmarkStart w:id="0" w:name="_GoBack"/>
-      <w:bookmarkEnd w:id="0"/>
       <w:r>
         <w:t>pts)</w:t>
       </w:r>
@@ -1952,13 +1892,13 @@
         </w:numPr>
       </w:pPr>
       <w:r>
-        <w:t>You successfully complete Task #</w:t>
-      </w:r>
-      <w:r>
-        <w:t>5</w:t>
-      </w:r>
-    </w:p>
-    <w:p/>
+        <w:t>You successfully complete Task #5</w:t>
+      </w:r>
+    </w:p>
+    <w:p>
+      <w:bookmarkStart w:id="2" w:name="_GoBack"/>
+      <w:bookmarkEnd w:id="2"/>
+    </w:p>
     <w:p/>
     <w:sectPr>
       <w:pgSz w:w="12240" w:h="15840"/>
@@ -1968,6 +1908,107 @@
     </w:sectPr>
   </w:body>
 </w:document>
+</file>
+
+<file path=word/comments.xml><?xml version="1.0" encoding="utf-8"?>
+<w:comments xmlns:wpc="http://schemas.microsoft.com/office/word/2010/wordprocessingCanvas" xmlns:cx="http://schemas.microsoft.com/office/drawing/2014/chartex" xmlns:cx1="http://schemas.microsoft.com/office/drawing/2015/9/8/chartex" xmlns:cx2="http://schemas.microsoft.com/office/drawing/2015/10/21/chartex" xmlns:cx3="http://schemas.microsoft.com/office/drawing/2016/5/9/chartex" xmlns:cx4="http://schemas.microsoft.com/office/drawing/2016/5/10/chartex" xmlns:cx5="http://schemas.microsoft.com/office/drawing/2016/5/11/chartex" xmlns:cx6="http://schemas.microsoft.com/office/drawing/2016/5/12/chartex" xmlns:cx7="http://schemas.microsoft.com/office/drawing/2016/5/13/chartex" xmlns:cx8="http://schemas.microsoft.com/office/drawing/2016/5/14/chartex" xmlns:mc="http://schemas.openxmlformats.org/markup-compatibility/2006" xmlns:aink="http://schemas.microsoft.com/office/drawing/2016/ink" xmlns:am3d="http://schemas.microsoft.com/office/drawing/2017/model3d" xmlns:o="urn:schemas-microsoft-com:office:office" xmlns:r="http://schemas.openxmlformats.org/officeDocument/2006/relationships" xmlns:m="http://schemas.openxmlformats.org/officeDocument/2006/math" xmlns:v="urn:schemas-microsoft-com:vml" xmlns:wp14="http://schemas.microsoft.com/office/word/2010/wordprocessingDrawing" xmlns:wp="http://schemas.openxmlformats.org/drawingml/2006/wordprocessingDrawing" xmlns:w10="urn:schemas-microsoft-com:office:word" xmlns:w="http://schemas.openxmlformats.org/wordprocessingml/2006/main" xmlns:w14="http://schemas.microsoft.com/office/word/2010/wordml" xmlns:w15="http://schemas.microsoft.com/office/word/2012/wordml" xmlns:w16cid="http://schemas.microsoft.com/office/word/2016/wordml/cid" xmlns:w16se="http://schemas.microsoft.com/office/word/2015/wordml/symex" xmlns:wpg="http://schemas.microsoft.com/office/word/2010/wordprocessingGroup" xmlns:wpi="http://schemas.microsoft.com/office/word/2010/wordprocessingInk" xmlns:wne="http://schemas.microsoft.com/office/word/2006/wordml" xmlns:wps="http://schemas.microsoft.com/office/word/2010/wordprocessingShape" mc:Ignorable="w14 w15 w16se w16cid wp14">
+  <w:comment w:id="0" w:author="Adam Carter" w:date="2018-04-05T09:43:00Z" w:initials="AC">
+    <w:p>
+      <w:pPr>
+        <w:pStyle w:val="CommentText"/>
+      </w:pPr>
+      <w:r>
+        <w:rPr>
+          <w:rStyle w:val="CommentReference"/>
+        </w:rPr>
+        <w:annotationRef/>
+      </w:r>
+      <w:r>
+        <w:t>It would be cool if we had actor names outputted as well.</w:t>
+      </w:r>
+    </w:p>
+  </w:comment>
+  <w:comment w:id="1" w:author="Adam Carter" w:date="2018-04-05T09:43:00Z" w:initials="AC">
+    <w:p>
+      <w:pPr>
+        <w:pStyle w:val="CommentText"/>
+      </w:pPr>
+      <w:r>
+        <w:rPr>
+          <w:rStyle w:val="CommentReference"/>
+        </w:rPr>
+        <w:annotationRef/>
+      </w:r>
+      <w:r>
+        <w:t>Kirk should only exist at the closest level. TODO: verify correct level.</w:t>
+      </w:r>
+    </w:p>
+  </w:comment>
+</w:comments>
+</file>
+
+<file path=word/commentsExtended.xml><?xml version="1.0" encoding="utf-8"?>
+<w15:commentsEx xmlns:wpc="http://schemas.microsoft.com/office/word/2010/wordprocessingCanvas" xmlns:cx="http://schemas.microsoft.com/office/drawing/2014/chartex" xmlns:cx1="http://schemas.microsoft.com/office/drawing/2015/9/8/chartex" xmlns:cx2="http://schemas.microsoft.com/office/drawing/2015/10/21/chartex" xmlns:cx3="http://schemas.microsoft.com/office/drawing/2016/5/9/chartex" xmlns:cx4="http://schemas.microsoft.com/office/drawing/2016/5/10/chartex" xmlns:cx5="http://schemas.microsoft.com/office/drawing/2016/5/11/chartex" xmlns:cx6="http://schemas.microsoft.com/office/drawing/2016/5/12/chartex" xmlns:cx7="http://schemas.microsoft.com/office/drawing/2016/5/13/chartex" xmlns:cx8="http://schemas.microsoft.com/office/drawing/2016/5/14/chartex" xmlns:mc="http://schemas.openxmlformats.org/markup-compatibility/2006" xmlns:aink="http://schemas.microsoft.com/office/drawing/2016/ink" xmlns:am3d="http://schemas.microsoft.com/office/drawing/2017/model3d" xmlns:o="urn:schemas-microsoft-com:office:office" xmlns:r="http://schemas.openxmlformats.org/officeDocument/2006/relationships" xmlns:m="http://schemas.openxmlformats.org/officeDocument/2006/math" xmlns:v="urn:schemas-microsoft-com:vml" xmlns:wp14="http://schemas.microsoft.com/office/word/2010/wordprocessingDrawing" xmlns:wp="http://schemas.openxmlformats.org/drawingml/2006/wordprocessingDrawing" xmlns:w10="urn:schemas-microsoft-com:office:word" xmlns:w="http://schemas.openxmlformats.org/wordprocessingml/2006/main" xmlns:w14="http://schemas.microsoft.com/office/word/2010/wordml" xmlns:w15="http://schemas.microsoft.com/office/word/2012/wordml" xmlns:w16cid="http://schemas.microsoft.com/office/word/2016/wordml/cid" xmlns:w16se="http://schemas.microsoft.com/office/word/2015/wordml/symex" xmlns:wpg="http://schemas.microsoft.com/office/word/2010/wordprocessingGroup" xmlns:wpi="http://schemas.microsoft.com/office/word/2010/wordprocessingInk" xmlns:wne="http://schemas.microsoft.com/office/word/2006/wordml" xmlns:wps="http://schemas.microsoft.com/office/word/2010/wordprocessingShape" mc:Ignorable="w14 w15 w16se w16cid wp14">
+  <w15:commentEx w15:paraId="422D6AAF" w15:done="0"/>
+  <w15:commentEx w15:paraId="7EE71215" w15:done="0"/>
+</w15:commentsEx>
+</file>
+
+<file path=word/commentsIds.xml><?xml version="1.0" encoding="utf-8"?>
+<w16cid:commentsIds xmlns:wpc="http://schemas.microsoft.com/office/word/2010/wordprocessingCanvas" xmlns:cx="http://schemas.microsoft.com/office/drawing/2014/chartex" xmlns:cx1="http://schemas.microsoft.com/office/drawing/2015/9/8/chartex" xmlns:cx2="http://schemas.microsoft.com/office/drawing/2015/10/21/chartex" xmlns:cx3="http://schemas.microsoft.com/office/drawing/2016/5/9/chartex" xmlns:cx4="http://schemas.microsoft.com/office/drawing/2016/5/10/chartex" xmlns:cx5="http://schemas.microsoft.com/office/drawing/2016/5/11/chartex" xmlns:cx6="http://schemas.microsoft.com/office/drawing/2016/5/12/chartex" xmlns:cx7="http://schemas.microsoft.com/office/drawing/2016/5/13/chartex" xmlns:cx8="http://schemas.microsoft.com/office/drawing/2016/5/14/chartex" xmlns:mc="http://schemas.openxmlformats.org/markup-compatibility/2006" xmlns:aink="http://schemas.microsoft.com/office/drawing/2016/ink" xmlns:am3d="http://schemas.microsoft.com/office/drawing/2017/model3d" xmlns:o="urn:schemas-microsoft-com:office:office" xmlns:r="http://schemas.openxmlformats.org/officeDocument/2006/relationships" xmlns:m="http://schemas.openxmlformats.org/officeDocument/2006/math" xmlns:v="urn:schemas-microsoft-com:vml" xmlns:wp14="http://schemas.microsoft.com/office/word/2010/wordprocessingDrawing" xmlns:wp="http://schemas.openxmlformats.org/drawingml/2006/wordprocessingDrawing" xmlns:w10="urn:schemas-microsoft-com:office:word" xmlns:w="http://schemas.openxmlformats.org/wordprocessingml/2006/main" xmlns:w14="http://schemas.microsoft.com/office/word/2010/wordml" xmlns:w15="http://schemas.microsoft.com/office/word/2012/wordml" xmlns:w16cid="http://schemas.microsoft.com/office/word/2016/wordml/cid" xmlns:w16se="http://schemas.microsoft.com/office/word/2015/wordml/symex" xmlns:wpg="http://schemas.microsoft.com/office/word/2010/wordprocessingGroup" xmlns:wpi="http://schemas.microsoft.com/office/word/2010/wordprocessingInk" xmlns:wne="http://schemas.microsoft.com/office/word/2006/wordml" xmlns:wps="http://schemas.microsoft.com/office/word/2010/wordprocessingShape" mc:Ignorable="w14 w15 w16se w16cid wp14">
+  <w16cid:commentId w16cid:paraId="422D6AAF" w16cid:durableId="1E706E5F"/>
+  <w16cid:commentId w16cid:paraId="7EE71215" w16cid:durableId="1E706E28"/>
+</w16cid:commentsIds>
+</file>
+
+<file path=word/endnotes.xml><?xml version="1.0" encoding="utf-8"?>
+<w:endnotes xmlns:wpc="http://schemas.microsoft.com/office/word/2010/wordprocessingCanvas" xmlns:cx="http://schemas.microsoft.com/office/drawing/2014/chartex" xmlns:cx1="http://schemas.microsoft.com/office/drawing/2015/9/8/chartex" xmlns:cx2="http://schemas.microsoft.com/office/drawing/2015/10/21/chartex" xmlns:cx3="http://schemas.microsoft.com/office/drawing/2016/5/9/chartex" xmlns:cx4="http://schemas.microsoft.com/office/drawing/2016/5/10/chartex" xmlns:cx5="http://schemas.microsoft.com/office/drawing/2016/5/11/chartex" xmlns:cx6="http://schemas.microsoft.com/office/drawing/2016/5/12/chartex" xmlns:cx7="http://schemas.microsoft.com/office/drawing/2016/5/13/chartex" xmlns:cx8="http://schemas.microsoft.com/office/drawing/2016/5/14/chartex" xmlns:mc="http://schemas.openxmlformats.org/markup-compatibility/2006" xmlns:aink="http://schemas.microsoft.com/office/drawing/2016/ink" xmlns:am3d="http://schemas.microsoft.com/office/drawing/2017/model3d" xmlns:o="urn:schemas-microsoft-com:office:office" xmlns:r="http://schemas.openxmlformats.org/officeDocument/2006/relationships" xmlns:m="http://schemas.openxmlformats.org/officeDocument/2006/math" xmlns:v="urn:schemas-microsoft-com:vml" xmlns:wp14="http://schemas.microsoft.com/office/word/2010/wordprocessingDrawing" xmlns:wp="http://schemas.openxmlformats.org/drawingml/2006/wordprocessingDrawing" xmlns:w10="urn:schemas-microsoft-com:office:word" xmlns:w="http://schemas.openxmlformats.org/wordprocessingml/2006/main" xmlns:w14="http://schemas.microsoft.com/office/word/2010/wordml" xmlns:w15="http://schemas.microsoft.com/office/word/2012/wordml" xmlns:w16cid="http://schemas.microsoft.com/office/word/2016/wordml/cid" xmlns:w16se="http://schemas.microsoft.com/office/word/2015/wordml/symex" xmlns:wpg="http://schemas.microsoft.com/office/word/2010/wordprocessingGroup" xmlns:wpi="http://schemas.microsoft.com/office/word/2010/wordprocessingInk" xmlns:wne="http://schemas.microsoft.com/office/word/2006/wordml" xmlns:wps="http://schemas.microsoft.com/office/word/2010/wordprocessingShape" mc:Ignorable="w14 w15 w16se w16cid wp14">
+  <w:endnote w:type="separator" w:id="-1">
+    <w:p>
+      <w:pPr>
+        <w:spacing w:after="0" w:line="240" w:lineRule="auto"/>
+      </w:pPr>
+      <w:r>
+        <w:separator/>
+      </w:r>
+    </w:p>
+  </w:endnote>
+  <w:endnote w:type="continuationSeparator" w:id="0">
+    <w:p>
+      <w:pPr>
+        <w:spacing w:after="0" w:line="240" w:lineRule="auto"/>
+      </w:pPr>
+      <w:r>
+        <w:continuationSeparator/>
+      </w:r>
+    </w:p>
+  </w:endnote>
+</w:endnotes>
+</file>
+
+<file path=word/footnotes.xml><?xml version="1.0" encoding="utf-8"?>
+<w:footnotes xmlns:wpc="http://schemas.microsoft.com/office/word/2010/wordprocessingCanvas" xmlns:cx="http://schemas.microsoft.com/office/drawing/2014/chartex" xmlns:cx1="http://schemas.microsoft.com/office/drawing/2015/9/8/chartex" xmlns:cx2="http://schemas.microsoft.com/office/drawing/2015/10/21/chartex" xmlns:cx3="http://schemas.microsoft.com/office/drawing/2016/5/9/chartex" xmlns:cx4="http://schemas.microsoft.com/office/drawing/2016/5/10/chartex" xmlns:cx5="http://schemas.microsoft.com/office/drawing/2016/5/11/chartex" xmlns:cx6="http://schemas.microsoft.com/office/drawing/2016/5/12/chartex" xmlns:cx7="http://schemas.microsoft.com/office/drawing/2016/5/13/chartex" xmlns:cx8="http://schemas.microsoft.com/office/drawing/2016/5/14/chartex" xmlns:mc="http://schemas.openxmlformats.org/markup-compatibility/2006" xmlns:aink="http://schemas.microsoft.com/office/drawing/2016/ink" xmlns:am3d="http://schemas.microsoft.com/office/drawing/2017/model3d" xmlns:o="urn:schemas-microsoft-com:office:office" xmlns:r="http://schemas.openxmlformats.org/officeDocument/2006/relationships" xmlns:m="http://schemas.openxmlformats.org/officeDocument/2006/math" xmlns:v="urn:schemas-microsoft-com:vml" xmlns:wp14="http://schemas.microsoft.com/office/word/2010/wordprocessingDrawing" xmlns:wp="http://schemas.openxmlformats.org/drawingml/2006/wordprocessingDrawing" xmlns:w10="urn:schemas-microsoft-com:office:word" xmlns:w="http://schemas.openxmlformats.org/wordprocessingml/2006/main" xmlns:w14="http://schemas.microsoft.com/office/word/2010/wordml" xmlns:w15="http://schemas.microsoft.com/office/word/2012/wordml" xmlns:w16cid="http://schemas.microsoft.com/office/word/2016/wordml/cid" xmlns:w16se="http://schemas.microsoft.com/office/word/2015/wordml/symex" xmlns:wpg="http://schemas.microsoft.com/office/word/2010/wordprocessingGroup" xmlns:wpi="http://schemas.microsoft.com/office/word/2010/wordprocessingInk" xmlns:wne="http://schemas.microsoft.com/office/word/2006/wordml" xmlns:wps="http://schemas.microsoft.com/office/word/2010/wordprocessingShape" mc:Ignorable="w14 w15 w16se w16cid wp14">
+  <w:footnote w:type="separator" w:id="-1">
+    <w:p>
+      <w:pPr>
+        <w:spacing w:after="0" w:line="240" w:lineRule="auto"/>
+      </w:pPr>
+      <w:r>
+        <w:separator/>
+      </w:r>
+    </w:p>
+  </w:footnote>
+  <w:footnote w:type="continuationSeparator" w:id="0">
+    <w:p>
+      <w:pPr>
+        <w:spacing w:after="0" w:line="240" w:lineRule="auto"/>
+      </w:pPr>
+      <w:r>
+        <w:continuationSeparator/>
+      </w:r>
+    </w:p>
+  </w:footnote>
+</w:footnotes>
 </file>
 
 <file path=word/numbering.xml><?xml version="1.0" encoding="utf-8"?>
@@ -4477,6 +4518,14 @@
     <w:abstractNumId w:val="3"/>
   </w:num>
 </w:numbering>
+</file>
+
+<file path=word/people.xml><?xml version="1.0" encoding="utf-8"?>
+<w15:people xmlns:wpc="http://schemas.microsoft.com/office/word/2010/wordprocessingCanvas" xmlns:cx="http://schemas.microsoft.com/office/drawing/2014/chartex" xmlns:cx1="http://schemas.microsoft.com/office/drawing/2015/9/8/chartex" xmlns:cx2="http://schemas.microsoft.com/office/drawing/2015/10/21/chartex" xmlns:cx3="http://schemas.microsoft.com/office/drawing/2016/5/9/chartex" xmlns:cx4="http://schemas.microsoft.com/office/drawing/2016/5/10/chartex" xmlns:cx5="http://schemas.microsoft.com/office/drawing/2016/5/11/chartex" xmlns:cx6="http://schemas.microsoft.com/office/drawing/2016/5/12/chartex" xmlns:cx7="http://schemas.microsoft.com/office/drawing/2016/5/13/chartex" xmlns:cx8="http://schemas.microsoft.com/office/drawing/2016/5/14/chartex" xmlns:mc="http://schemas.openxmlformats.org/markup-compatibility/2006" xmlns:aink="http://schemas.microsoft.com/office/drawing/2016/ink" xmlns:am3d="http://schemas.microsoft.com/office/drawing/2017/model3d" xmlns:o="urn:schemas-microsoft-com:office:office" xmlns:r="http://schemas.openxmlformats.org/officeDocument/2006/relationships" xmlns:m="http://schemas.openxmlformats.org/officeDocument/2006/math" xmlns:v="urn:schemas-microsoft-com:vml" xmlns:wp14="http://schemas.microsoft.com/office/word/2010/wordprocessingDrawing" xmlns:wp="http://schemas.openxmlformats.org/drawingml/2006/wordprocessingDrawing" xmlns:w10="urn:schemas-microsoft-com:office:word" xmlns:w="http://schemas.openxmlformats.org/wordprocessingml/2006/main" xmlns:w14="http://schemas.microsoft.com/office/word/2010/wordml" xmlns:w15="http://schemas.microsoft.com/office/word/2012/wordml" xmlns:w16cid="http://schemas.microsoft.com/office/word/2016/wordml/cid" xmlns:w16se="http://schemas.microsoft.com/office/word/2015/wordml/symex" xmlns:wpg="http://schemas.microsoft.com/office/word/2010/wordprocessingGroup" xmlns:wpi="http://schemas.microsoft.com/office/word/2010/wordprocessingInk" xmlns:wne="http://schemas.microsoft.com/office/word/2006/wordml" xmlns:wps="http://schemas.microsoft.com/office/word/2010/wordprocessingShape" mc:Ignorable="w14 w15 w16se w16cid wp14">
+  <w15:person w15:author="Adam Carter">
+    <w15:presenceInfo w15:providerId="Windows Live" w15:userId="17a24349af9f3a8e"/>
+  </w15:person>
+</w15:people>
 </file>
 
 <file path=word/styles.xml><?xml version="1.0" encoding="utf-8"?>
@@ -5716,6 +5765,130 @@
       <w:shd w:val="clear" w:color="auto" w:fill="E6E6E6"/>
     </w:rPr>
   </w:style>
+  <w:style w:type="character" w:styleId="FollowedHyperlink">
+    <w:name w:val="FollowedHyperlink"/>
+    <w:basedOn w:val="DefaultParagraphFont"/>
+    <w:uiPriority w:val="99"/>
+    <w:semiHidden/>
+    <w:unhideWhenUsed/>
+    <w:rsid w:val="00A83C3A"/>
+    <w:rPr>
+      <w:color w:val="800080" w:themeColor="followedHyperlink"/>
+      <w:u w:val="single"/>
+    </w:rPr>
+  </w:style>
+  <w:style w:type="character" w:styleId="CommentReference">
+    <w:name w:val="annotation reference"/>
+    <w:basedOn w:val="DefaultParagraphFont"/>
+    <w:uiPriority w:val="99"/>
+    <w:semiHidden/>
+    <w:unhideWhenUsed/>
+    <w:rsid w:val="00A83C3A"/>
+    <w:rPr>
+      <w:sz w:val="16"/>
+      <w:szCs w:val="16"/>
+    </w:rPr>
+  </w:style>
+  <w:style w:type="paragraph" w:styleId="CommentText">
+    <w:name w:val="annotation text"/>
+    <w:basedOn w:val="Normal"/>
+    <w:link w:val="CommentTextChar"/>
+    <w:uiPriority w:val="99"/>
+    <w:semiHidden/>
+    <w:unhideWhenUsed/>
+    <w:rsid w:val="00A83C3A"/>
+    <w:pPr>
+      <w:spacing w:line="240" w:lineRule="auto"/>
+    </w:pPr>
+    <w:rPr>
+      <w:sz w:val="20"/>
+      <w:szCs w:val="20"/>
+    </w:rPr>
+  </w:style>
+  <w:style w:type="character" w:customStyle="1" w:styleId="CommentTextChar">
+    <w:name w:val="Comment Text Char"/>
+    <w:basedOn w:val="DefaultParagraphFont"/>
+    <w:link w:val="CommentText"/>
+    <w:uiPriority w:val="99"/>
+    <w:semiHidden/>
+    <w:rsid w:val="00A83C3A"/>
+    <w:rPr>
+      <w:sz w:val="20"/>
+      <w:szCs w:val="20"/>
+    </w:rPr>
+  </w:style>
+  <w:style w:type="paragraph" w:styleId="CommentSubject">
+    <w:name w:val="annotation subject"/>
+    <w:basedOn w:val="CommentText"/>
+    <w:next w:val="CommentText"/>
+    <w:link w:val="CommentSubjectChar"/>
+    <w:uiPriority w:val="99"/>
+    <w:semiHidden/>
+    <w:unhideWhenUsed/>
+    <w:rsid w:val="00A83C3A"/>
+    <w:rPr>
+      <w:b/>
+      <w:bCs/>
+    </w:rPr>
+  </w:style>
+  <w:style w:type="character" w:customStyle="1" w:styleId="CommentSubjectChar">
+    <w:name w:val="Comment Subject Char"/>
+    <w:basedOn w:val="CommentTextChar"/>
+    <w:link w:val="CommentSubject"/>
+    <w:uiPriority w:val="99"/>
+    <w:semiHidden/>
+    <w:rsid w:val="00A83C3A"/>
+    <w:rPr>
+      <w:b/>
+      <w:bCs/>
+      <w:sz w:val="20"/>
+      <w:szCs w:val="20"/>
+    </w:rPr>
+  </w:style>
+  <w:style w:type="paragraph" w:styleId="Header">
+    <w:name w:val="header"/>
+    <w:basedOn w:val="Normal"/>
+    <w:link w:val="HeaderChar"/>
+    <w:uiPriority w:val="99"/>
+    <w:unhideWhenUsed/>
+    <w:rsid w:val="006D4B9B"/>
+    <w:pPr>
+      <w:tabs>
+        <w:tab w:val="center" w:pos="4680"/>
+        <w:tab w:val="right" w:pos="9360"/>
+      </w:tabs>
+      <w:spacing w:after="0" w:line="240" w:lineRule="auto"/>
+    </w:pPr>
+  </w:style>
+  <w:style w:type="character" w:customStyle="1" w:styleId="HeaderChar">
+    <w:name w:val="Header Char"/>
+    <w:basedOn w:val="DefaultParagraphFont"/>
+    <w:link w:val="Header"/>
+    <w:uiPriority w:val="99"/>
+    <w:rsid w:val="006D4B9B"/>
+  </w:style>
+  <w:style w:type="paragraph" w:styleId="Footer">
+    <w:name w:val="footer"/>
+    <w:basedOn w:val="Normal"/>
+    <w:link w:val="FooterChar"/>
+    <w:uiPriority w:val="99"/>
+    <w:unhideWhenUsed/>
+    <w:rsid w:val="006D4B9B"/>
+    <w:pPr>
+      <w:tabs>
+        <w:tab w:val="center" w:pos="4680"/>
+        <w:tab w:val="right" w:pos="9360"/>
+      </w:tabs>
+      <w:spacing w:after="0" w:line="240" w:lineRule="auto"/>
+    </w:pPr>
+  </w:style>
+  <w:style w:type="character" w:customStyle="1" w:styleId="FooterChar">
+    <w:name w:val="Footer Char"/>
+    <w:basedOn w:val="DefaultParagraphFont"/>
+    <w:link w:val="Footer"/>
+    <w:uiPriority w:val="99"/>
+    <w:rsid w:val="006D4B9B"/>
+  </w:style>
 </w:styles>
 </file>
 

</xml_diff>

<commit_message>
updated PA #5 with correct due date
</commit_message>
<xml_diff>
--- a/homework/pa5/PA5.docx
+++ b/homework/pa5/PA5.docx
@@ -1,6 +1,6 @@
 
 <file path=word/document.xml><?xml version="1.0" encoding="utf-8"?>
-<w:document xmlns:wpc="http://schemas.microsoft.com/office/word/2010/wordprocessingCanvas" xmlns:cx="http://schemas.microsoft.com/office/drawing/2014/chartex" xmlns:cx1="http://schemas.microsoft.com/office/drawing/2015/9/8/chartex" xmlns:cx2="http://schemas.microsoft.com/office/drawing/2015/10/21/chartex" xmlns:cx3="http://schemas.microsoft.com/office/drawing/2016/5/9/chartex" xmlns:cx4="http://schemas.microsoft.com/office/drawing/2016/5/10/chartex" xmlns:cx5="http://schemas.microsoft.com/office/drawing/2016/5/11/chartex" xmlns:cx6="http://schemas.microsoft.com/office/drawing/2016/5/12/chartex" xmlns:cx7="http://schemas.microsoft.com/office/drawing/2016/5/13/chartex" xmlns:cx8="http://schemas.microsoft.com/office/drawing/2016/5/14/chartex" xmlns:mc="http://schemas.openxmlformats.org/markup-compatibility/2006" xmlns:aink="http://schemas.microsoft.com/office/drawing/2016/ink" xmlns:am3d="http://schemas.microsoft.com/office/drawing/2017/model3d" xmlns:o="urn:schemas-microsoft-com:office:office" xmlns:r="http://schemas.openxmlformats.org/officeDocument/2006/relationships" xmlns:m="http://schemas.openxmlformats.org/officeDocument/2006/math" xmlns:v="urn:schemas-microsoft-com:vml" xmlns:wp14="http://schemas.microsoft.com/office/word/2010/wordprocessingDrawing" xmlns:wp="http://schemas.openxmlformats.org/drawingml/2006/wordprocessingDrawing" xmlns:w10="urn:schemas-microsoft-com:office:word" xmlns:w="http://schemas.openxmlformats.org/wordprocessingml/2006/main" xmlns:w14="http://schemas.microsoft.com/office/word/2010/wordml" xmlns:w15="http://schemas.microsoft.com/office/word/2012/wordml" xmlns:w16cid="http://schemas.microsoft.com/office/word/2016/wordml/cid" xmlns:w16se="http://schemas.microsoft.com/office/word/2015/wordml/symex" xmlns:wpg="http://schemas.microsoft.com/office/word/2010/wordprocessingGroup" xmlns:wpi="http://schemas.microsoft.com/office/word/2010/wordprocessingInk" xmlns:wne="http://schemas.microsoft.com/office/word/2006/wordml" xmlns:wps="http://schemas.microsoft.com/office/word/2010/wordprocessingShape" mc:Ignorable="w14 w15 w16se w16cid wp14">
+<w:document xmlns:wpc="http://schemas.microsoft.com/office/word/2010/wordprocessingCanvas" xmlns:cx="http://schemas.microsoft.com/office/drawing/2014/chartex" xmlns:cx1="http://schemas.microsoft.com/office/drawing/2015/9/8/chartex" xmlns:mc="http://schemas.openxmlformats.org/markup-compatibility/2006" xmlns:o="urn:schemas-microsoft-com:office:office" xmlns:r="http://schemas.openxmlformats.org/officeDocument/2006/relationships" xmlns:m="http://schemas.openxmlformats.org/officeDocument/2006/math" xmlns:v="urn:schemas-microsoft-com:vml" xmlns:wp14="http://schemas.microsoft.com/office/word/2010/wordprocessingDrawing" xmlns:wp="http://schemas.openxmlformats.org/drawingml/2006/wordprocessingDrawing" xmlns:w10="urn:schemas-microsoft-com:office:word" xmlns:w="http://schemas.openxmlformats.org/wordprocessingml/2006/main" xmlns:w14="http://schemas.microsoft.com/office/word/2010/wordml" xmlns:w15="http://schemas.microsoft.com/office/word/2012/wordml" xmlns:w16se="http://schemas.microsoft.com/office/word/2015/wordml/symex" xmlns:wpg="http://schemas.microsoft.com/office/word/2010/wordprocessingGroup" xmlns:wpi="http://schemas.microsoft.com/office/word/2010/wordprocessingInk" xmlns:wne="http://schemas.microsoft.com/office/word/2006/wordml" xmlns:wps="http://schemas.microsoft.com/office/word/2010/wordprocessingShape" mc:Ignorable="w14 w15 w16se wp14">
   <w:body>
     <w:p>
       <w:pPr>
@@ -58,23 +58,7 @@
         </w:r>
       </w:hyperlink>
       <w:r>
-        <w:t xml:space="preserve"> (note – this is a BIG file).  To make debugging simpler, I've included </w:t>
-      </w:r>
-      <w:proofErr w:type="spellStart"/>
-      <w:r>
-        <w:t>reduced.tsv</w:t>
-      </w:r>
-      <w:proofErr w:type="spellEnd"/>
-      <w:r>
-        <w:t xml:space="preserve">, a reduced version of the full IMDB list, as well as </w:t>
-      </w:r>
-      <w:proofErr w:type="spellStart"/>
-      <w:r>
-        <w:t>basic.tsv</w:t>
-      </w:r>
-      <w:proofErr w:type="spellEnd"/>
-      <w:r>
-        <w:t>, which contains only 3 made up items that can get you started.  Let's begin by discussing the file format:</w:t>
+        <w:t xml:space="preserve"> (note – this is a BIG file).  To make debugging simpler, I've included reduced.tsv, a reduced version of the full IMDB list, as well as basic.tsv, which contains only 3 made up items that can get you started.  Let's begin by discussing the file format:</w:t>
       </w:r>
     </w:p>
     <w:p>
@@ -87,15 +71,7 @@
     </w:p>
     <w:p>
       <w:r>
-        <w:t xml:space="preserve">The IMDB data is in Tab Separated Value (TSV) format, which is very similar to CSV – instead of using commas to delineate cells, TSV uses tabs (\t) to delineate cells.  Let's take a look at the first three lines of </w:t>
-      </w:r>
-      <w:proofErr w:type="spellStart"/>
-      <w:r>
-        <w:t>reduced.tsv</w:t>
-      </w:r>
-      <w:proofErr w:type="spellEnd"/>
-      <w:r>
-        <w:t>:</w:t>
+        <w:t>The IMDB data is in Tab Separated Value (TSV) format, which is very similar to CSV – instead of using commas to delineate cells, TSV uses tabs (\t) to delineate cells.  Let's take a look at the first three lines of reduced.tsv:</w:t>
       </w:r>
     </w:p>
     <w:tbl>
@@ -120,7 +96,6 @@
                 <w:szCs w:val="16"/>
               </w:rPr>
             </w:pPr>
-            <w:proofErr w:type="spellStart"/>
             <w:r>
               <w:rPr>
                 <w:rFonts w:ascii="Consolas" w:hAnsi="Consolas"/>
@@ -130,7 +105,6 @@
               </w:rPr>
               <w:t>nconst</w:t>
             </w:r>
-            <w:proofErr w:type="spellEnd"/>
             <w:r>
               <w:rPr>
                 <w:rFonts w:ascii="Consolas" w:hAnsi="Consolas"/>
@@ -139,8 +113,8 @@
                 <w:highlight w:val="yellow"/>
               </w:rPr>
               <w:tab/>
-            </w:r>
-            <w:proofErr w:type="spellStart"/>
+              <w:t>primaryName</w:t>
+            </w:r>
             <w:r>
               <w:rPr>
                 <w:rFonts w:ascii="Consolas" w:hAnsi="Consolas"/>
@@ -148,9 +122,9 @@
                 <w:szCs w:val="16"/>
                 <w:highlight w:val="yellow"/>
               </w:rPr>
-              <w:t>primaryName</w:t>
-            </w:r>
-            <w:proofErr w:type="spellEnd"/>
+              <w:tab/>
+              <w:t>birthYear</w:t>
+            </w:r>
             <w:r>
               <w:rPr>
                 <w:rFonts w:ascii="Consolas" w:hAnsi="Consolas"/>
@@ -159,8 +133,8 @@
                 <w:highlight w:val="yellow"/>
               </w:rPr>
               <w:tab/>
-            </w:r>
-            <w:proofErr w:type="spellStart"/>
+              <w:t>deathYear</w:t>
+            </w:r>
             <w:r>
               <w:rPr>
                 <w:rFonts w:ascii="Consolas" w:hAnsi="Consolas"/>
@@ -168,9 +142,9 @@
                 <w:szCs w:val="16"/>
                 <w:highlight w:val="yellow"/>
               </w:rPr>
-              <w:t>birthYear</w:t>
-            </w:r>
-            <w:proofErr w:type="spellEnd"/>
+              <w:tab/>
+              <w:t>primaryProfession</w:t>
+            </w:r>
             <w:r>
               <w:rPr>
                 <w:rFonts w:ascii="Consolas" w:hAnsi="Consolas"/>
@@ -179,58 +153,8 @@
                 <w:highlight w:val="yellow"/>
               </w:rPr>
               <w:tab/>
-            </w:r>
-            <w:proofErr w:type="spellStart"/>
-            <w:r>
-              <w:rPr>
-                <w:rFonts w:ascii="Consolas" w:hAnsi="Consolas"/>
-                <w:sz w:val="16"/>
-                <w:szCs w:val="16"/>
-                <w:highlight w:val="yellow"/>
-              </w:rPr>
-              <w:t>deathYear</w:t>
-            </w:r>
-            <w:proofErr w:type="spellEnd"/>
-            <w:r>
-              <w:rPr>
-                <w:rFonts w:ascii="Consolas" w:hAnsi="Consolas"/>
-                <w:sz w:val="16"/>
-                <w:szCs w:val="16"/>
-                <w:highlight w:val="yellow"/>
-              </w:rPr>
-              <w:tab/>
-            </w:r>
-            <w:proofErr w:type="spellStart"/>
-            <w:r>
-              <w:rPr>
-                <w:rFonts w:ascii="Consolas" w:hAnsi="Consolas"/>
-                <w:sz w:val="16"/>
-                <w:szCs w:val="16"/>
-                <w:highlight w:val="yellow"/>
-              </w:rPr>
-              <w:t>primaryProfession</w:t>
-            </w:r>
-            <w:proofErr w:type="spellEnd"/>
-            <w:r>
-              <w:rPr>
-                <w:rFonts w:ascii="Consolas" w:hAnsi="Consolas"/>
-                <w:sz w:val="16"/>
-                <w:szCs w:val="16"/>
-                <w:highlight w:val="yellow"/>
-              </w:rPr>
-              <w:tab/>
-            </w:r>
-            <w:proofErr w:type="spellStart"/>
-            <w:r>
-              <w:rPr>
-                <w:rFonts w:ascii="Consolas" w:hAnsi="Consolas"/>
-                <w:sz w:val="16"/>
-                <w:szCs w:val="16"/>
-                <w:highlight w:val="yellow"/>
-              </w:rPr>
               <w:t>knownForTitles</w:t>
             </w:r>
-            <w:proofErr w:type="spellEnd"/>
           </w:p>
           <w:p>
             <w:pPr>
@@ -287,9 +211,8 @@
                 <w:highlight w:val="green"/>
               </w:rPr>
               <w:tab/>
-            </w:r>
-            <w:proofErr w:type="spellStart"/>
-            <w:proofErr w:type="gramStart"/>
+              <w:t>soundtrack,actor,miscellaneous</w:t>
+            </w:r>
             <w:r>
               <w:rPr>
                 <w:rFonts w:ascii="Consolas" w:hAnsi="Consolas"/>
@@ -297,26 +220,6 @@
                 <w:szCs w:val="16"/>
                 <w:highlight w:val="green"/>
               </w:rPr>
-              <w:t>soundtrack,actor</w:t>
-            </w:r>
-            <w:proofErr w:type="gramEnd"/>
-            <w:r>
-              <w:rPr>
-                <w:rFonts w:ascii="Consolas" w:hAnsi="Consolas"/>
-                <w:sz w:val="16"/>
-                <w:szCs w:val="16"/>
-                <w:highlight w:val="green"/>
-              </w:rPr>
-              <w:t>,miscellaneous</w:t>
-            </w:r>
-            <w:proofErr w:type="spellEnd"/>
-            <w:r>
-              <w:rPr>
-                <w:rFonts w:ascii="Consolas" w:hAnsi="Consolas"/>
-                <w:sz w:val="16"/>
-                <w:szCs w:val="16"/>
-                <w:highlight w:val="green"/>
-              </w:rPr>
               <w:tab/>
               <w:t>tt0072308,tt0043044,tt0050419,tt0053137</w:t>
             </w:r>
@@ -376,9 +279,8 @@
                 <w:highlight w:val="magenta"/>
               </w:rPr>
               <w:tab/>
-            </w:r>
-            <w:proofErr w:type="spellStart"/>
-            <w:proofErr w:type="gramStart"/>
+              <w:t>actress,soundtrack</w:t>
+            </w:r>
             <w:r>
               <w:rPr>
                 <w:rFonts w:ascii="Consolas" w:hAnsi="Consolas"/>
@@ -386,17 +288,6 @@
                 <w:szCs w:val="16"/>
                 <w:highlight w:val="magenta"/>
               </w:rPr>
-              <w:t>actress,soundtrack</w:t>
-            </w:r>
-            <w:proofErr w:type="spellEnd"/>
-            <w:proofErr w:type="gramEnd"/>
-            <w:r>
-              <w:rPr>
-                <w:rFonts w:ascii="Consolas" w:hAnsi="Consolas"/>
-                <w:sz w:val="16"/>
-                <w:szCs w:val="16"/>
-                <w:highlight w:val="magenta"/>
-              </w:rPr>
               <w:tab/>
               <w:t>tt0038355,tt0040506,tt0037382,tt0117057</w:t>
             </w:r>
@@ -449,29 +340,8 @@
                 <w:highlight w:val="cyan"/>
               </w:rPr>
               <w:tab/>
-            </w:r>
-            <w:proofErr w:type="spellStart"/>
-            <w:proofErr w:type="gramStart"/>
-            <w:r>
-              <w:rPr>
-                <w:rFonts w:ascii="Consolas" w:hAnsi="Consolas"/>
-                <w:sz w:val="16"/>
-                <w:szCs w:val="16"/>
-                <w:highlight w:val="cyan"/>
-              </w:rPr>
-              <w:t>actress,soundtrack</w:t>
-            </w:r>
-            <w:proofErr w:type="gramEnd"/>
-            <w:r>
-              <w:rPr>
-                <w:rFonts w:ascii="Consolas" w:hAnsi="Consolas"/>
-                <w:sz w:val="16"/>
-                <w:szCs w:val="16"/>
-                <w:highlight w:val="cyan"/>
-              </w:rPr>
-              <w:t>,producer</w:t>
-            </w:r>
-            <w:proofErr w:type="spellEnd"/>
+              <w:t>actress,soundtrack,producer</w:t>
+            </w:r>
             <w:r>
               <w:rPr>
                 <w:rFonts w:ascii="Consolas" w:hAnsi="Consolas"/>
@@ -592,15 +462,7 @@
         <w:t>In order to make this assignment both more approachable and easier to grade, I have broken down this assignment into a series of tasks</w:t>
       </w:r>
       <w:r>
-        <w:t>.  Note that examples are using the "</w:t>
-      </w:r>
-      <w:proofErr w:type="spellStart"/>
-      <w:r>
-        <w:t>reduced.tsv</w:t>
-      </w:r>
-      <w:proofErr w:type="spellEnd"/>
-      <w:r>
-        <w:t xml:space="preserve">" file provided.  </w:t>
+        <w:t xml:space="preserve">.  Note that examples are using the "reduced.tsv" file provided.  </w:t>
       </w:r>
     </w:p>
     <w:p>
@@ -613,15 +475,7 @@
     </w:p>
     <w:p>
       <w:r>
-        <w:t xml:space="preserve">The first step in doing something interesting requires us to convert from our text file into object form.  Note that my </w:t>
-      </w:r>
-      <w:proofErr w:type="spellStart"/>
-      <w:r>
-        <w:t>StringSplitter.h</w:t>
-      </w:r>
-      <w:proofErr w:type="spellEnd"/>
-      <w:r>
-        <w:t xml:space="preserve"> file (included with this document) will be very helpful in completing this task.  This task is extra credit and will be checked off during lab on April 9</w:t>
+        <w:t>The first step in doing something interesting requires us to convert from our text file into object form.  Note that my StringSplitter.h file (included with this document) will be very helpful in completing this task.  This task is extra credit and will be checked off during lab on April 9</w:t>
       </w:r>
       <w:r>
         <w:rPr>
@@ -1047,7 +901,6 @@
       <w:r>
         <w:t xml:space="preserve">is more than </w:t>
       </w:r>
-      <w:proofErr w:type="spellStart"/>
       <w:r>
         <w:rPr>
           <w:b/>
@@ -1055,7 +908,6 @@
         </w:rPr>
         <w:t>max_degree</w:t>
       </w:r>
-      <w:proofErr w:type="spellEnd"/>
       <w:r>
         <w:rPr>
           <w:b/>
@@ -1214,16 +1066,8 @@
               <w:rPr>
                 <w:rFonts w:ascii="Consolas" w:hAnsi="Consolas"/>
               </w:rPr>
-              <w:t xml:space="preserve">Ursula </w:t>
-            </w:r>
-            <w:proofErr w:type="spellStart"/>
-            <w:r>
-              <w:rPr>
-                <w:rFonts w:ascii="Consolas" w:hAnsi="Consolas"/>
-              </w:rPr>
-              <w:t>Andress</w:t>
-            </w:r>
-            <w:proofErr w:type="spellEnd"/>
+              <w:t>Ursula Andress</w:t>
+            </w:r>
             <w:r>
               <w:rPr>
                 <w:rFonts w:ascii="Consolas" w:hAnsi="Consolas"/>
@@ -1309,31 +1153,7 @@
     </w:p>
     <w:p>
       <w:r>
-        <w:t>You are provided with foundational classes for Actor and Movie, which you are required to use.  However, they may be modified to suit your needs.  Also included are two data files (</w:t>
-      </w:r>
-      <w:proofErr w:type="spellStart"/>
-      <w:r>
-        <w:t>basic.tsv</w:t>
-      </w:r>
-      <w:proofErr w:type="spellEnd"/>
-      <w:r>
-        <w:t xml:space="preserve">, </w:t>
-      </w:r>
-      <w:proofErr w:type="spellStart"/>
-      <w:r>
-        <w:t>reduced.tsv</w:t>
-      </w:r>
-      <w:proofErr w:type="spellEnd"/>
-      <w:r>
-        <w:t xml:space="preserve">).  The beginning of this document links to the full IMDB file which may be fun for testing.  Lastly, I provide </w:t>
-      </w:r>
-      <w:proofErr w:type="spellStart"/>
-      <w:r>
-        <w:t>StringSplitter.h</w:t>
-      </w:r>
-      <w:proofErr w:type="spellEnd"/>
-      <w:r>
-        <w:t>, which will greatly aid in your parsing of TSV files.</w:t>
+        <w:t>You are provided with foundational classes for Actor and Movie, which you are required to use.  However, they may be modified to suit your needs.  Also included are two data files (basic.tsv, reduced.tsv).  The beginning of this document links to the full IMDB file which may be fun for testing.  Lastly, I provide StringSplitter.h, which will greatly aid in your parsing of TSV files.</w:t>
       </w:r>
     </w:p>
     <w:p>
@@ -1555,8 +1375,10 @@
         <w:t xml:space="preserve">You must upload your program and reflection as a ZIP file through Canvas no later than midnight on </w:t>
       </w:r>
       <w:r>
-        <w:t>Friday</w:t>
-      </w:r>
+        <w:t>Wednesday</w:t>
+      </w:r>
+      <w:bookmarkStart w:id="2" w:name="_GoBack"/>
+      <w:bookmarkEnd w:id="2"/>
       <w:r>
         <w:t xml:space="preserve">, </w:t>
       </w:r>
@@ -1578,16 +1400,11 @@
         <w:t>5</w:t>
       </w:r>
       <w:r>
-        <w:t xml:space="preserve"> </w:t>
-      </w:r>
-      <w:proofErr w:type="spellStart"/>
-      <w:r>
-        <w:t>Checkin</w:t>
+        <w:t xml:space="preserve"> Checkin</w:t>
       </w:r>
       <w:r>
         <w:t>s</w:t>
       </w:r>
-      <w:proofErr w:type="spellEnd"/>
     </w:p>
     <w:p>
       <w:r>
@@ -1650,15 +1467,7 @@
         <w:pStyle w:val="Heading3"/>
       </w:pPr>
       <w:r>
-        <w:t xml:space="preserve">PA </w:t>
-      </w:r>
-      <w:proofErr w:type="spellStart"/>
-      <w:r>
-        <w:t>Checkin</w:t>
-      </w:r>
-      <w:proofErr w:type="spellEnd"/>
-      <w:r>
-        <w:t xml:space="preserve"> (</w:t>
+        <w:t>PA Checkin (</w:t>
       </w:r>
       <w:r>
         <w:t>5</w:t>
@@ -1895,10 +1704,7 @@
         <w:t>You successfully complete Task #5</w:t>
       </w:r>
     </w:p>
-    <w:p>
-      <w:bookmarkStart w:id="2" w:name="_GoBack"/>
-      <w:bookmarkEnd w:id="2"/>
-    </w:p>
+    <w:p/>
     <w:p/>
     <w:sectPr>
       <w:pgSz w:w="12240" w:h="15840"/>
@@ -1911,7 +1717,7 @@
 </file>
 
 <file path=word/comments.xml><?xml version="1.0" encoding="utf-8"?>
-<w:comments xmlns:wpc="http://schemas.microsoft.com/office/word/2010/wordprocessingCanvas" xmlns:cx="http://schemas.microsoft.com/office/drawing/2014/chartex" xmlns:cx1="http://schemas.microsoft.com/office/drawing/2015/9/8/chartex" xmlns:cx2="http://schemas.microsoft.com/office/drawing/2015/10/21/chartex" xmlns:cx3="http://schemas.microsoft.com/office/drawing/2016/5/9/chartex" xmlns:cx4="http://schemas.microsoft.com/office/drawing/2016/5/10/chartex" xmlns:cx5="http://schemas.microsoft.com/office/drawing/2016/5/11/chartex" xmlns:cx6="http://schemas.microsoft.com/office/drawing/2016/5/12/chartex" xmlns:cx7="http://schemas.microsoft.com/office/drawing/2016/5/13/chartex" xmlns:cx8="http://schemas.microsoft.com/office/drawing/2016/5/14/chartex" xmlns:mc="http://schemas.openxmlformats.org/markup-compatibility/2006" xmlns:aink="http://schemas.microsoft.com/office/drawing/2016/ink" xmlns:am3d="http://schemas.microsoft.com/office/drawing/2017/model3d" xmlns:o="urn:schemas-microsoft-com:office:office" xmlns:r="http://schemas.openxmlformats.org/officeDocument/2006/relationships" xmlns:m="http://schemas.openxmlformats.org/officeDocument/2006/math" xmlns:v="urn:schemas-microsoft-com:vml" xmlns:wp14="http://schemas.microsoft.com/office/word/2010/wordprocessingDrawing" xmlns:wp="http://schemas.openxmlformats.org/drawingml/2006/wordprocessingDrawing" xmlns:w10="urn:schemas-microsoft-com:office:word" xmlns:w="http://schemas.openxmlformats.org/wordprocessingml/2006/main" xmlns:w14="http://schemas.microsoft.com/office/word/2010/wordml" xmlns:w15="http://schemas.microsoft.com/office/word/2012/wordml" xmlns:w16cid="http://schemas.microsoft.com/office/word/2016/wordml/cid" xmlns:w16se="http://schemas.microsoft.com/office/word/2015/wordml/symex" xmlns:wpg="http://schemas.microsoft.com/office/word/2010/wordprocessingGroup" xmlns:wpi="http://schemas.microsoft.com/office/word/2010/wordprocessingInk" xmlns:wne="http://schemas.microsoft.com/office/word/2006/wordml" xmlns:wps="http://schemas.microsoft.com/office/word/2010/wordprocessingShape" mc:Ignorable="w14 w15 w16se w16cid wp14">
+<w:comments xmlns:wpc="http://schemas.microsoft.com/office/word/2010/wordprocessingCanvas" xmlns:cx="http://schemas.microsoft.com/office/drawing/2014/chartex" xmlns:cx1="http://schemas.microsoft.com/office/drawing/2015/9/8/chartex" xmlns:mc="http://schemas.openxmlformats.org/markup-compatibility/2006" xmlns:o="urn:schemas-microsoft-com:office:office" xmlns:r="http://schemas.openxmlformats.org/officeDocument/2006/relationships" xmlns:m="http://schemas.openxmlformats.org/officeDocument/2006/math" xmlns:v="urn:schemas-microsoft-com:vml" xmlns:wp14="http://schemas.microsoft.com/office/word/2010/wordprocessingDrawing" xmlns:wp="http://schemas.openxmlformats.org/drawingml/2006/wordprocessingDrawing" xmlns:w10="urn:schemas-microsoft-com:office:word" xmlns:w="http://schemas.openxmlformats.org/wordprocessingml/2006/main" xmlns:w14="http://schemas.microsoft.com/office/word/2010/wordml" xmlns:w15="http://schemas.microsoft.com/office/word/2012/wordml" xmlns:w16se="http://schemas.microsoft.com/office/word/2015/wordml/symex" xmlns:wpg="http://schemas.microsoft.com/office/word/2010/wordprocessingGroup" xmlns:wpi="http://schemas.microsoft.com/office/word/2010/wordprocessingInk" xmlns:wne="http://schemas.microsoft.com/office/word/2006/wordml" xmlns:wps="http://schemas.microsoft.com/office/word/2010/wordprocessingShape" mc:Ignorable="w14 w15 w16se wp14">
   <w:comment w:id="0" w:author="Adam Carter" w:date="2018-04-05T09:43:00Z" w:initials="AC">
     <w:p>
       <w:pPr>
@@ -1948,7 +1754,7 @@
 </file>
 
 <file path=word/commentsExtended.xml><?xml version="1.0" encoding="utf-8"?>
-<w15:commentsEx xmlns:wpc="http://schemas.microsoft.com/office/word/2010/wordprocessingCanvas" xmlns:cx="http://schemas.microsoft.com/office/drawing/2014/chartex" xmlns:cx1="http://schemas.microsoft.com/office/drawing/2015/9/8/chartex" xmlns:cx2="http://schemas.microsoft.com/office/drawing/2015/10/21/chartex" xmlns:cx3="http://schemas.microsoft.com/office/drawing/2016/5/9/chartex" xmlns:cx4="http://schemas.microsoft.com/office/drawing/2016/5/10/chartex" xmlns:cx5="http://schemas.microsoft.com/office/drawing/2016/5/11/chartex" xmlns:cx6="http://schemas.microsoft.com/office/drawing/2016/5/12/chartex" xmlns:cx7="http://schemas.microsoft.com/office/drawing/2016/5/13/chartex" xmlns:cx8="http://schemas.microsoft.com/office/drawing/2016/5/14/chartex" xmlns:mc="http://schemas.openxmlformats.org/markup-compatibility/2006" xmlns:aink="http://schemas.microsoft.com/office/drawing/2016/ink" xmlns:am3d="http://schemas.microsoft.com/office/drawing/2017/model3d" xmlns:o="urn:schemas-microsoft-com:office:office" xmlns:r="http://schemas.openxmlformats.org/officeDocument/2006/relationships" xmlns:m="http://schemas.openxmlformats.org/officeDocument/2006/math" xmlns:v="urn:schemas-microsoft-com:vml" xmlns:wp14="http://schemas.microsoft.com/office/word/2010/wordprocessingDrawing" xmlns:wp="http://schemas.openxmlformats.org/drawingml/2006/wordprocessingDrawing" xmlns:w10="urn:schemas-microsoft-com:office:word" xmlns:w="http://schemas.openxmlformats.org/wordprocessingml/2006/main" xmlns:w14="http://schemas.microsoft.com/office/word/2010/wordml" xmlns:w15="http://schemas.microsoft.com/office/word/2012/wordml" xmlns:w16cid="http://schemas.microsoft.com/office/word/2016/wordml/cid" xmlns:w16se="http://schemas.microsoft.com/office/word/2015/wordml/symex" xmlns:wpg="http://schemas.microsoft.com/office/word/2010/wordprocessingGroup" xmlns:wpi="http://schemas.microsoft.com/office/word/2010/wordprocessingInk" xmlns:wne="http://schemas.microsoft.com/office/word/2006/wordml" xmlns:wps="http://schemas.microsoft.com/office/word/2010/wordprocessingShape" mc:Ignorable="w14 w15 w16se w16cid wp14">
+<w15:commentsEx xmlns:wpc="http://schemas.microsoft.com/office/word/2010/wordprocessingCanvas" xmlns:cx="http://schemas.microsoft.com/office/drawing/2014/chartex" xmlns:cx1="http://schemas.microsoft.com/office/drawing/2015/9/8/chartex" xmlns:mc="http://schemas.openxmlformats.org/markup-compatibility/2006" xmlns:o="urn:schemas-microsoft-com:office:office" xmlns:r="http://schemas.openxmlformats.org/officeDocument/2006/relationships" xmlns:m="http://schemas.openxmlformats.org/officeDocument/2006/math" xmlns:v="urn:schemas-microsoft-com:vml" xmlns:wp14="http://schemas.microsoft.com/office/word/2010/wordprocessingDrawing" xmlns:wp="http://schemas.openxmlformats.org/drawingml/2006/wordprocessingDrawing" xmlns:w10="urn:schemas-microsoft-com:office:word" xmlns:w="http://schemas.openxmlformats.org/wordprocessingml/2006/main" xmlns:w14="http://schemas.microsoft.com/office/word/2010/wordml" xmlns:w15="http://schemas.microsoft.com/office/word/2012/wordml" xmlns:w16se="http://schemas.microsoft.com/office/word/2015/wordml/symex" xmlns:wpg="http://schemas.microsoft.com/office/word/2010/wordprocessingGroup" xmlns:wpi="http://schemas.microsoft.com/office/word/2010/wordprocessingInk" xmlns:wne="http://schemas.microsoft.com/office/word/2006/wordml" xmlns:wps="http://schemas.microsoft.com/office/word/2010/wordprocessingShape" mc:Ignorable="w14 w15 w16se wp14">
   <w15:commentEx w15:paraId="422D6AAF" w15:done="0"/>
   <w15:commentEx w15:paraId="7EE71215" w15:done="0"/>
 </w15:commentsEx>
@@ -1962,7 +1768,7 @@
 </file>
 
 <file path=word/endnotes.xml><?xml version="1.0" encoding="utf-8"?>
-<w:endnotes xmlns:wpc="http://schemas.microsoft.com/office/word/2010/wordprocessingCanvas" xmlns:cx="http://schemas.microsoft.com/office/drawing/2014/chartex" xmlns:cx1="http://schemas.microsoft.com/office/drawing/2015/9/8/chartex" xmlns:cx2="http://schemas.microsoft.com/office/drawing/2015/10/21/chartex" xmlns:cx3="http://schemas.microsoft.com/office/drawing/2016/5/9/chartex" xmlns:cx4="http://schemas.microsoft.com/office/drawing/2016/5/10/chartex" xmlns:cx5="http://schemas.microsoft.com/office/drawing/2016/5/11/chartex" xmlns:cx6="http://schemas.microsoft.com/office/drawing/2016/5/12/chartex" xmlns:cx7="http://schemas.microsoft.com/office/drawing/2016/5/13/chartex" xmlns:cx8="http://schemas.microsoft.com/office/drawing/2016/5/14/chartex" xmlns:mc="http://schemas.openxmlformats.org/markup-compatibility/2006" xmlns:aink="http://schemas.microsoft.com/office/drawing/2016/ink" xmlns:am3d="http://schemas.microsoft.com/office/drawing/2017/model3d" xmlns:o="urn:schemas-microsoft-com:office:office" xmlns:r="http://schemas.openxmlformats.org/officeDocument/2006/relationships" xmlns:m="http://schemas.openxmlformats.org/officeDocument/2006/math" xmlns:v="urn:schemas-microsoft-com:vml" xmlns:wp14="http://schemas.microsoft.com/office/word/2010/wordprocessingDrawing" xmlns:wp="http://schemas.openxmlformats.org/drawingml/2006/wordprocessingDrawing" xmlns:w10="urn:schemas-microsoft-com:office:word" xmlns:w="http://schemas.openxmlformats.org/wordprocessingml/2006/main" xmlns:w14="http://schemas.microsoft.com/office/word/2010/wordml" xmlns:w15="http://schemas.microsoft.com/office/word/2012/wordml" xmlns:w16cid="http://schemas.microsoft.com/office/word/2016/wordml/cid" xmlns:w16se="http://schemas.microsoft.com/office/word/2015/wordml/symex" xmlns:wpg="http://schemas.microsoft.com/office/word/2010/wordprocessingGroup" xmlns:wpi="http://schemas.microsoft.com/office/word/2010/wordprocessingInk" xmlns:wne="http://schemas.microsoft.com/office/word/2006/wordml" xmlns:wps="http://schemas.microsoft.com/office/word/2010/wordprocessingShape" mc:Ignorable="w14 w15 w16se w16cid wp14">
+<w:endnotes xmlns:wpc="http://schemas.microsoft.com/office/word/2010/wordprocessingCanvas" xmlns:cx="http://schemas.microsoft.com/office/drawing/2014/chartex" xmlns:cx1="http://schemas.microsoft.com/office/drawing/2015/9/8/chartex" xmlns:mc="http://schemas.openxmlformats.org/markup-compatibility/2006" xmlns:o="urn:schemas-microsoft-com:office:office" xmlns:r="http://schemas.openxmlformats.org/officeDocument/2006/relationships" xmlns:m="http://schemas.openxmlformats.org/officeDocument/2006/math" xmlns:v="urn:schemas-microsoft-com:vml" xmlns:wp14="http://schemas.microsoft.com/office/word/2010/wordprocessingDrawing" xmlns:wp="http://schemas.openxmlformats.org/drawingml/2006/wordprocessingDrawing" xmlns:w10="urn:schemas-microsoft-com:office:word" xmlns:w="http://schemas.openxmlformats.org/wordprocessingml/2006/main" xmlns:w14="http://schemas.microsoft.com/office/word/2010/wordml" xmlns:w15="http://schemas.microsoft.com/office/word/2012/wordml" xmlns:w16se="http://schemas.microsoft.com/office/word/2015/wordml/symex" xmlns:wpg="http://schemas.microsoft.com/office/word/2010/wordprocessingGroup" xmlns:wpi="http://schemas.microsoft.com/office/word/2010/wordprocessingInk" xmlns:wne="http://schemas.microsoft.com/office/word/2006/wordml" xmlns:wps="http://schemas.microsoft.com/office/word/2010/wordprocessingShape" mc:Ignorable="w14 w15 w16se wp14">
   <w:endnote w:type="separator" w:id="-1">
     <w:p>
       <w:pPr>
@@ -1987,7 +1793,7 @@
 </file>
 
 <file path=word/footnotes.xml><?xml version="1.0" encoding="utf-8"?>
-<w:footnotes xmlns:wpc="http://schemas.microsoft.com/office/word/2010/wordprocessingCanvas" xmlns:cx="http://schemas.microsoft.com/office/drawing/2014/chartex" xmlns:cx1="http://schemas.microsoft.com/office/drawing/2015/9/8/chartex" xmlns:cx2="http://schemas.microsoft.com/office/drawing/2015/10/21/chartex" xmlns:cx3="http://schemas.microsoft.com/office/drawing/2016/5/9/chartex" xmlns:cx4="http://schemas.microsoft.com/office/drawing/2016/5/10/chartex" xmlns:cx5="http://schemas.microsoft.com/office/drawing/2016/5/11/chartex" xmlns:cx6="http://schemas.microsoft.com/office/drawing/2016/5/12/chartex" xmlns:cx7="http://schemas.microsoft.com/office/drawing/2016/5/13/chartex" xmlns:cx8="http://schemas.microsoft.com/office/drawing/2016/5/14/chartex" xmlns:mc="http://schemas.openxmlformats.org/markup-compatibility/2006" xmlns:aink="http://schemas.microsoft.com/office/drawing/2016/ink" xmlns:am3d="http://schemas.microsoft.com/office/drawing/2017/model3d" xmlns:o="urn:schemas-microsoft-com:office:office" xmlns:r="http://schemas.openxmlformats.org/officeDocument/2006/relationships" xmlns:m="http://schemas.openxmlformats.org/officeDocument/2006/math" xmlns:v="urn:schemas-microsoft-com:vml" xmlns:wp14="http://schemas.microsoft.com/office/word/2010/wordprocessingDrawing" xmlns:wp="http://schemas.openxmlformats.org/drawingml/2006/wordprocessingDrawing" xmlns:w10="urn:schemas-microsoft-com:office:word" xmlns:w="http://schemas.openxmlformats.org/wordprocessingml/2006/main" xmlns:w14="http://schemas.microsoft.com/office/word/2010/wordml" xmlns:w15="http://schemas.microsoft.com/office/word/2012/wordml" xmlns:w16cid="http://schemas.microsoft.com/office/word/2016/wordml/cid" xmlns:w16se="http://schemas.microsoft.com/office/word/2015/wordml/symex" xmlns:wpg="http://schemas.microsoft.com/office/word/2010/wordprocessingGroup" xmlns:wpi="http://schemas.microsoft.com/office/word/2010/wordprocessingInk" xmlns:wne="http://schemas.microsoft.com/office/word/2006/wordml" xmlns:wps="http://schemas.microsoft.com/office/word/2010/wordprocessingShape" mc:Ignorable="w14 w15 w16se w16cid wp14">
+<w:footnotes xmlns:wpc="http://schemas.microsoft.com/office/word/2010/wordprocessingCanvas" xmlns:cx="http://schemas.microsoft.com/office/drawing/2014/chartex" xmlns:cx1="http://schemas.microsoft.com/office/drawing/2015/9/8/chartex" xmlns:mc="http://schemas.openxmlformats.org/markup-compatibility/2006" xmlns:o="urn:schemas-microsoft-com:office:office" xmlns:r="http://schemas.openxmlformats.org/officeDocument/2006/relationships" xmlns:m="http://schemas.openxmlformats.org/officeDocument/2006/math" xmlns:v="urn:schemas-microsoft-com:vml" xmlns:wp14="http://schemas.microsoft.com/office/word/2010/wordprocessingDrawing" xmlns:wp="http://schemas.openxmlformats.org/drawingml/2006/wordprocessingDrawing" xmlns:w10="urn:schemas-microsoft-com:office:word" xmlns:w="http://schemas.openxmlformats.org/wordprocessingml/2006/main" xmlns:w14="http://schemas.microsoft.com/office/word/2010/wordml" xmlns:w15="http://schemas.microsoft.com/office/word/2012/wordml" xmlns:w16se="http://schemas.microsoft.com/office/word/2015/wordml/symex" xmlns:wpg="http://schemas.microsoft.com/office/word/2010/wordprocessingGroup" xmlns:wpi="http://schemas.microsoft.com/office/word/2010/wordprocessingInk" xmlns:wne="http://schemas.microsoft.com/office/word/2006/wordml" xmlns:wps="http://schemas.microsoft.com/office/word/2010/wordprocessingShape" mc:Ignorable="w14 w15 w16se wp14">
   <w:footnote w:type="separator" w:id="-1">
     <w:p>
       <w:pPr>
@@ -2012,7 +1818,7 @@
 </file>
 
 <file path=word/numbering.xml><?xml version="1.0" encoding="utf-8"?>
-<w:numbering xmlns:wpc="http://schemas.microsoft.com/office/word/2010/wordprocessingCanvas" xmlns:cx="http://schemas.microsoft.com/office/drawing/2014/chartex" xmlns:cx1="http://schemas.microsoft.com/office/drawing/2015/9/8/chartex" xmlns:cx2="http://schemas.microsoft.com/office/drawing/2015/10/21/chartex" xmlns:cx3="http://schemas.microsoft.com/office/drawing/2016/5/9/chartex" xmlns:cx4="http://schemas.microsoft.com/office/drawing/2016/5/10/chartex" xmlns:cx5="http://schemas.microsoft.com/office/drawing/2016/5/11/chartex" xmlns:cx6="http://schemas.microsoft.com/office/drawing/2016/5/12/chartex" xmlns:cx7="http://schemas.microsoft.com/office/drawing/2016/5/13/chartex" xmlns:cx8="http://schemas.microsoft.com/office/drawing/2016/5/14/chartex" xmlns:mc="http://schemas.openxmlformats.org/markup-compatibility/2006" xmlns:aink="http://schemas.microsoft.com/office/drawing/2016/ink" xmlns:am3d="http://schemas.microsoft.com/office/drawing/2017/model3d" xmlns:o="urn:schemas-microsoft-com:office:office" xmlns:r="http://schemas.openxmlformats.org/officeDocument/2006/relationships" xmlns:m="http://schemas.openxmlformats.org/officeDocument/2006/math" xmlns:v="urn:schemas-microsoft-com:vml" xmlns:wp14="http://schemas.microsoft.com/office/word/2010/wordprocessingDrawing" xmlns:wp="http://schemas.openxmlformats.org/drawingml/2006/wordprocessingDrawing" xmlns:w10="urn:schemas-microsoft-com:office:word" xmlns:w="http://schemas.openxmlformats.org/wordprocessingml/2006/main" xmlns:w14="http://schemas.microsoft.com/office/word/2010/wordml" xmlns:w15="http://schemas.microsoft.com/office/word/2012/wordml" xmlns:w16cid="http://schemas.microsoft.com/office/word/2016/wordml/cid" xmlns:w16se="http://schemas.microsoft.com/office/word/2015/wordml/symex" xmlns:wpg="http://schemas.microsoft.com/office/word/2010/wordprocessingGroup" xmlns:wpi="http://schemas.microsoft.com/office/word/2010/wordprocessingInk" xmlns:wne="http://schemas.microsoft.com/office/word/2006/wordml" xmlns:wps="http://schemas.microsoft.com/office/word/2010/wordprocessingShape" mc:Ignorable="w14 w15 w16se w16cid wp14">
+<w:numbering xmlns:wpc="http://schemas.microsoft.com/office/word/2010/wordprocessingCanvas" xmlns:cx="http://schemas.microsoft.com/office/drawing/2014/chartex" xmlns:cx1="http://schemas.microsoft.com/office/drawing/2015/9/8/chartex" xmlns:mc="http://schemas.openxmlformats.org/markup-compatibility/2006" xmlns:o="urn:schemas-microsoft-com:office:office" xmlns:r="http://schemas.openxmlformats.org/officeDocument/2006/relationships" xmlns:m="http://schemas.openxmlformats.org/officeDocument/2006/math" xmlns:v="urn:schemas-microsoft-com:vml" xmlns:wp14="http://schemas.microsoft.com/office/word/2010/wordprocessingDrawing" xmlns:wp="http://schemas.openxmlformats.org/drawingml/2006/wordprocessingDrawing" xmlns:w10="urn:schemas-microsoft-com:office:word" xmlns:w="http://schemas.openxmlformats.org/wordprocessingml/2006/main" xmlns:w14="http://schemas.microsoft.com/office/word/2010/wordml" xmlns:w15="http://schemas.microsoft.com/office/word/2012/wordml" xmlns:w16se="http://schemas.microsoft.com/office/word/2015/wordml/symex" xmlns:wpg="http://schemas.microsoft.com/office/word/2010/wordprocessingGroup" xmlns:wpi="http://schemas.microsoft.com/office/word/2010/wordprocessingInk" xmlns:wne="http://schemas.microsoft.com/office/word/2006/wordml" xmlns:wps="http://schemas.microsoft.com/office/word/2010/wordprocessingShape" mc:Ignorable="w14 w15 w16se wp14">
   <w:abstractNum w:abstractNumId="0" w15:restartNumberingAfterBreak="0">
     <w:nsid w:val="03C25BA2"/>
     <w:multiLevelType w:val="hybridMultilevel"/>
@@ -4521,7 +4327,7 @@
 </file>
 
 <file path=word/people.xml><?xml version="1.0" encoding="utf-8"?>
-<w15:people xmlns:wpc="http://schemas.microsoft.com/office/word/2010/wordprocessingCanvas" xmlns:cx="http://schemas.microsoft.com/office/drawing/2014/chartex" xmlns:cx1="http://schemas.microsoft.com/office/drawing/2015/9/8/chartex" xmlns:cx2="http://schemas.microsoft.com/office/drawing/2015/10/21/chartex" xmlns:cx3="http://schemas.microsoft.com/office/drawing/2016/5/9/chartex" xmlns:cx4="http://schemas.microsoft.com/office/drawing/2016/5/10/chartex" xmlns:cx5="http://schemas.microsoft.com/office/drawing/2016/5/11/chartex" xmlns:cx6="http://schemas.microsoft.com/office/drawing/2016/5/12/chartex" xmlns:cx7="http://schemas.microsoft.com/office/drawing/2016/5/13/chartex" xmlns:cx8="http://schemas.microsoft.com/office/drawing/2016/5/14/chartex" xmlns:mc="http://schemas.openxmlformats.org/markup-compatibility/2006" xmlns:aink="http://schemas.microsoft.com/office/drawing/2016/ink" xmlns:am3d="http://schemas.microsoft.com/office/drawing/2017/model3d" xmlns:o="urn:schemas-microsoft-com:office:office" xmlns:r="http://schemas.openxmlformats.org/officeDocument/2006/relationships" xmlns:m="http://schemas.openxmlformats.org/officeDocument/2006/math" xmlns:v="urn:schemas-microsoft-com:vml" xmlns:wp14="http://schemas.microsoft.com/office/word/2010/wordprocessingDrawing" xmlns:wp="http://schemas.openxmlformats.org/drawingml/2006/wordprocessingDrawing" xmlns:w10="urn:schemas-microsoft-com:office:word" xmlns:w="http://schemas.openxmlformats.org/wordprocessingml/2006/main" xmlns:w14="http://schemas.microsoft.com/office/word/2010/wordml" xmlns:w15="http://schemas.microsoft.com/office/word/2012/wordml" xmlns:w16cid="http://schemas.microsoft.com/office/word/2016/wordml/cid" xmlns:w16se="http://schemas.microsoft.com/office/word/2015/wordml/symex" xmlns:wpg="http://schemas.microsoft.com/office/word/2010/wordprocessingGroup" xmlns:wpi="http://schemas.microsoft.com/office/word/2010/wordprocessingInk" xmlns:wne="http://schemas.microsoft.com/office/word/2006/wordml" xmlns:wps="http://schemas.microsoft.com/office/word/2010/wordprocessingShape" mc:Ignorable="w14 w15 w16se w16cid wp14">
+<w15:people xmlns:wpc="http://schemas.microsoft.com/office/word/2010/wordprocessingCanvas" xmlns:cx="http://schemas.microsoft.com/office/drawing/2014/chartex" xmlns:cx1="http://schemas.microsoft.com/office/drawing/2015/9/8/chartex" xmlns:mc="http://schemas.openxmlformats.org/markup-compatibility/2006" xmlns:o="urn:schemas-microsoft-com:office:office" xmlns:r="http://schemas.openxmlformats.org/officeDocument/2006/relationships" xmlns:m="http://schemas.openxmlformats.org/officeDocument/2006/math" xmlns:v="urn:schemas-microsoft-com:vml" xmlns:wp14="http://schemas.microsoft.com/office/word/2010/wordprocessingDrawing" xmlns:wp="http://schemas.openxmlformats.org/drawingml/2006/wordprocessingDrawing" xmlns:w10="urn:schemas-microsoft-com:office:word" xmlns:w="http://schemas.openxmlformats.org/wordprocessingml/2006/main" xmlns:w14="http://schemas.microsoft.com/office/word/2010/wordml" xmlns:w15="http://schemas.microsoft.com/office/word/2012/wordml" xmlns:w16se="http://schemas.microsoft.com/office/word/2015/wordml/symex" xmlns:wpg="http://schemas.microsoft.com/office/word/2010/wordprocessingGroup" xmlns:wpi="http://schemas.microsoft.com/office/word/2010/wordprocessingInk" xmlns:wne="http://schemas.microsoft.com/office/word/2006/wordml" xmlns:wps="http://schemas.microsoft.com/office/word/2010/wordprocessingShape" mc:Ignorable="w14 w15 w16se wp14">
   <w15:person w15:author="Adam Carter">
     <w15:presenceInfo w15:providerId="Windows Live" w15:userId="17a24349af9f3a8e"/>
   </w15:person>
@@ -4529,7 +4335,7 @@
 </file>
 
 <file path=word/styles.xml><?xml version="1.0" encoding="utf-8"?>
-<w:styles xmlns:mc="http://schemas.openxmlformats.org/markup-compatibility/2006" xmlns:r="http://schemas.openxmlformats.org/officeDocument/2006/relationships" xmlns:w="http://schemas.openxmlformats.org/wordprocessingml/2006/main" xmlns:w14="http://schemas.microsoft.com/office/word/2010/wordml" xmlns:w15="http://schemas.microsoft.com/office/word/2012/wordml" xmlns:w16cid="http://schemas.microsoft.com/office/word/2016/wordml/cid" xmlns:w16se="http://schemas.microsoft.com/office/word/2015/wordml/symex" mc:Ignorable="w14 w15 w16se w16cid">
+<w:styles xmlns:mc="http://schemas.openxmlformats.org/markup-compatibility/2006" xmlns:r="http://schemas.openxmlformats.org/officeDocument/2006/relationships" xmlns:w="http://schemas.openxmlformats.org/wordprocessingml/2006/main" xmlns:w14="http://schemas.microsoft.com/office/word/2010/wordml" xmlns:w15="http://schemas.microsoft.com/office/word/2012/wordml" xmlns:w16se="http://schemas.microsoft.com/office/word/2015/wordml/symex" mc:Ignorable="w14 w15 w16se">
   <w:docDefaults>
     <w:rPrDefault>
       <w:rPr>
@@ -4545,7 +4351,7 @@
       </w:pPr>
     </w:pPrDefault>
   </w:docDefaults>
-  <w:latentStyles w:defLockedState="0" w:defUIPriority="99" w:defSemiHidden="0" w:defUnhideWhenUsed="0" w:defQFormat="0" w:count="375">
+  <w:latentStyles w:defLockedState="0" w:defUIPriority="99" w:defSemiHidden="0" w:defUnhideWhenUsed="0" w:defQFormat="0" w:count="371">
     <w:lsdException w:name="Normal" w:uiPriority="0" w:qFormat="1"/>
     <w:lsdException w:name="heading 1" w:uiPriority="9" w:qFormat="1"/>
     <w:lsdException w:name="heading 2" w:semiHidden="1" w:uiPriority="9" w:unhideWhenUsed="1" w:qFormat="1"/>
@@ -4917,10 +4723,6 @@
     <w:lsdException w:name="List Table 5 Dark Accent 6" w:uiPriority="50"/>
     <w:lsdException w:name="List Table 6 Colorful Accent 6" w:uiPriority="51"/>
     <w:lsdException w:name="List Table 7 Colorful Accent 6" w:uiPriority="52"/>
-    <w:lsdException w:name="Mention" w:semiHidden="1" w:unhideWhenUsed="1"/>
-    <w:lsdException w:name="Smart Hyperlink" w:semiHidden="1" w:unhideWhenUsed="1"/>
-    <w:lsdException w:name="Hashtag" w:semiHidden="1" w:unhideWhenUsed="1"/>
-    <w:lsdException w:name="Unresolved Mention" w:semiHidden="1" w:unhideWhenUsed="1"/>
   </w:latentStyles>
   <w:style w:type="paragraph" w:default="1" w:styleId="Normal">
     <w:name w:val="Normal"/>
@@ -5753,7 +5555,7 @@
       </w:tcPr>
     </w:tblStylePr>
   </w:style>
-  <w:style w:type="character" w:styleId="UnresolvedMention">
+  <w:style w:type="character" w:customStyle="1" w:styleId="UnresolvedMention">
     <w:name w:val="Unresolved Mention"/>
     <w:basedOn w:val="DefaultParagraphFont"/>
     <w:uiPriority w:val="99"/>

</xml_diff>

<commit_message>
added note to check correctness of PA5 examples.
</commit_message>
<xml_diff>
--- a/homework/pa5/PA5.docx
+++ b/homework/pa5/PA5.docx
@@ -1,6 +1,6 @@
 
 <file path=word/document.xml><?xml version="1.0" encoding="utf-8"?>
-<w:document xmlns:wpc="http://schemas.microsoft.com/office/word/2010/wordprocessingCanvas" xmlns:cx="http://schemas.microsoft.com/office/drawing/2014/chartex" xmlns:cx1="http://schemas.microsoft.com/office/drawing/2015/9/8/chartex" xmlns:mc="http://schemas.openxmlformats.org/markup-compatibility/2006" xmlns:o="urn:schemas-microsoft-com:office:office" xmlns:r="http://schemas.openxmlformats.org/officeDocument/2006/relationships" xmlns:m="http://schemas.openxmlformats.org/officeDocument/2006/math" xmlns:v="urn:schemas-microsoft-com:vml" xmlns:wp14="http://schemas.microsoft.com/office/word/2010/wordprocessingDrawing" xmlns:wp="http://schemas.openxmlformats.org/drawingml/2006/wordprocessingDrawing" xmlns:w10="urn:schemas-microsoft-com:office:word" xmlns:w="http://schemas.openxmlformats.org/wordprocessingml/2006/main" xmlns:w14="http://schemas.microsoft.com/office/word/2010/wordml" xmlns:w15="http://schemas.microsoft.com/office/word/2012/wordml" xmlns:w16se="http://schemas.microsoft.com/office/word/2015/wordml/symex" xmlns:wpg="http://schemas.microsoft.com/office/word/2010/wordprocessingGroup" xmlns:wpi="http://schemas.microsoft.com/office/word/2010/wordprocessingInk" xmlns:wne="http://schemas.microsoft.com/office/word/2006/wordml" xmlns:wps="http://schemas.microsoft.com/office/word/2010/wordprocessingShape" mc:Ignorable="w14 w15 w16se wp14">
+<w:document xmlns:wpc="http://schemas.microsoft.com/office/word/2010/wordprocessingCanvas" xmlns:cx="http://schemas.microsoft.com/office/drawing/2014/chartex" xmlns:cx1="http://schemas.microsoft.com/office/drawing/2015/9/8/chartex" xmlns:cx2="http://schemas.microsoft.com/office/drawing/2015/10/21/chartex" xmlns:cx3="http://schemas.microsoft.com/office/drawing/2016/5/9/chartex" xmlns:cx4="http://schemas.microsoft.com/office/drawing/2016/5/10/chartex" xmlns:cx5="http://schemas.microsoft.com/office/drawing/2016/5/11/chartex" xmlns:cx6="http://schemas.microsoft.com/office/drawing/2016/5/12/chartex" xmlns:cx7="http://schemas.microsoft.com/office/drawing/2016/5/13/chartex" xmlns:cx8="http://schemas.microsoft.com/office/drawing/2016/5/14/chartex" xmlns:mc="http://schemas.openxmlformats.org/markup-compatibility/2006" xmlns:aink="http://schemas.microsoft.com/office/drawing/2016/ink" xmlns:am3d="http://schemas.microsoft.com/office/drawing/2017/model3d" xmlns:o="urn:schemas-microsoft-com:office:office" xmlns:r="http://schemas.openxmlformats.org/officeDocument/2006/relationships" xmlns:m="http://schemas.openxmlformats.org/officeDocument/2006/math" xmlns:v="urn:schemas-microsoft-com:vml" xmlns:wp14="http://schemas.microsoft.com/office/word/2010/wordprocessingDrawing" xmlns:wp="http://schemas.openxmlformats.org/drawingml/2006/wordprocessingDrawing" xmlns:w10="urn:schemas-microsoft-com:office:word" xmlns:w="http://schemas.openxmlformats.org/wordprocessingml/2006/main" xmlns:w14="http://schemas.microsoft.com/office/word/2010/wordml" xmlns:w15="http://schemas.microsoft.com/office/word/2012/wordml" xmlns:w16cid="http://schemas.microsoft.com/office/word/2016/wordml/cid" xmlns:w16se="http://schemas.microsoft.com/office/word/2015/wordml/symex" xmlns:wpg="http://schemas.microsoft.com/office/word/2010/wordprocessingGroup" xmlns:wpi="http://schemas.microsoft.com/office/word/2010/wordprocessingInk" xmlns:wne="http://schemas.microsoft.com/office/word/2006/wordml" xmlns:wps="http://schemas.microsoft.com/office/word/2010/wordprocessingShape" mc:Ignorable="w14 w15 w16se w16cid wp14">
   <w:body>
     <w:p>
       <w:pPr>
@@ -1136,7 +1136,21 @@
               <w:rPr>
                 <w:rFonts w:ascii="Consolas" w:hAnsi="Consolas"/>
               </w:rPr>
-              <w:t>Degree 3 Connections: None</w:t>
+              <w:t xml:space="preserve">Degree 3 Connections: </w:t>
+            </w:r>
+            <w:commentRangeStart w:id="2"/>
+            <w:r>
+              <w:rPr>
+                <w:rFonts w:ascii="Consolas" w:hAnsi="Consolas"/>
+              </w:rPr>
+              <w:t>None</w:t>
+            </w:r>
+            <w:commentRangeEnd w:id="2"/>
+            <w:r>
+              <w:rPr>
+                <w:rStyle w:val="CommentReference"/>
+              </w:rPr>
+              <w:commentReference w:id="2"/>
             </w:r>
           </w:p>
         </w:tc>
@@ -1377,8 +1391,6 @@
       <w:r>
         <w:t>Wednesday</w:t>
       </w:r>
-      <w:bookmarkStart w:id="2" w:name="_GoBack"/>
-      <w:bookmarkEnd w:id="2"/>
       <w:r>
         <w:t xml:space="preserve">, </w:t>
       </w:r>
@@ -1717,7 +1729,7 @@
 </file>
 
 <file path=word/comments.xml><?xml version="1.0" encoding="utf-8"?>
-<w:comments xmlns:wpc="http://schemas.microsoft.com/office/word/2010/wordprocessingCanvas" xmlns:cx="http://schemas.microsoft.com/office/drawing/2014/chartex" xmlns:cx1="http://schemas.microsoft.com/office/drawing/2015/9/8/chartex" xmlns:mc="http://schemas.openxmlformats.org/markup-compatibility/2006" xmlns:o="urn:schemas-microsoft-com:office:office" xmlns:r="http://schemas.openxmlformats.org/officeDocument/2006/relationships" xmlns:m="http://schemas.openxmlformats.org/officeDocument/2006/math" xmlns:v="urn:schemas-microsoft-com:vml" xmlns:wp14="http://schemas.microsoft.com/office/word/2010/wordprocessingDrawing" xmlns:wp="http://schemas.openxmlformats.org/drawingml/2006/wordprocessingDrawing" xmlns:w10="urn:schemas-microsoft-com:office:word" xmlns:w="http://schemas.openxmlformats.org/wordprocessingml/2006/main" xmlns:w14="http://schemas.microsoft.com/office/word/2010/wordml" xmlns:w15="http://schemas.microsoft.com/office/word/2012/wordml" xmlns:w16se="http://schemas.microsoft.com/office/word/2015/wordml/symex" xmlns:wpg="http://schemas.microsoft.com/office/word/2010/wordprocessingGroup" xmlns:wpi="http://schemas.microsoft.com/office/word/2010/wordprocessingInk" xmlns:wne="http://schemas.microsoft.com/office/word/2006/wordml" xmlns:wps="http://schemas.microsoft.com/office/word/2010/wordprocessingShape" mc:Ignorable="w14 w15 w16se wp14">
+<w:comments xmlns:wpc="http://schemas.microsoft.com/office/word/2010/wordprocessingCanvas" xmlns:cx="http://schemas.microsoft.com/office/drawing/2014/chartex" xmlns:cx1="http://schemas.microsoft.com/office/drawing/2015/9/8/chartex" xmlns:cx2="http://schemas.microsoft.com/office/drawing/2015/10/21/chartex" xmlns:cx3="http://schemas.microsoft.com/office/drawing/2016/5/9/chartex" xmlns:cx4="http://schemas.microsoft.com/office/drawing/2016/5/10/chartex" xmlns:cx5="http://schemas.microsoft.com/office/drawing/2016/5/11/chartex" xmlns:cx6="http://schemas.microsoft.com/office/drawing/2016/5/12/chartex" xmlns:cx7="http://schemas.microsoft.com/office/drawing/2016/5/13/chartex" xmlns:cx8="http://schemas.microsoft.com/office/drawing/2016/5/14/chartex" xmlns:mc="http://schemas.openxmlformats.org/markup-compatibility/2006" xmlns:aink="http://schemas.microsoft.com/office/drawing/2016/ink" xmlns:am3d="http://schemas.microsoft.com/office/drawing/2017/model3d" xmlns:o="urn:schemas-microsoft-com:office:office" xmlns:r="http://schemas.openxmlformats.org/officeDocument/2006/relationships" xmlns:m="http://schemas.openxmlformats.org/officeDocument/2006/math" xmlns:v="urn:schemas-microsoft-com:vml" xmlns:wp14="http://schemas.microsoft.com/office/word/2010/wordprocessingDrawing" xmlns:wp="http://schemas.openxmlformats.org/drawingml/2006/wordprocessingDrawing" xmlns:w10="urn:schemas-microsoft-com:office:word" xmlns:w="http://schemas.openxmlformats.org/wordprocessingml/2006/main" xmlns:w14="http://schemas.microsoft.com/office/word/2010/wordml" xmlns:w15="http://schemas.microsoft.com/office/word/2012/wordml" xmlns:w16cid="http://schemas.microsoft.com/office/word/2016/wordml/cid" xmlns:w16se="http://schemas.microsoft.com/office/word/2015/wordml/symex" xmlns:wpg="http://schemas.microsoft.com/office/word/2010/wordprocessingGroup" xmlns:wpi="http://schemas.microsoft.com/office/word/2010/wordprocessingInk" xmlns:wne="http://schemas.microsoft.com/office/word/2006/wordml" xmlns:wps="http://schemas.microsoft.com/office/word/2010/wordprocessingShape" mc:Ignorable="w14 w15 w16se w16cid wp14">
   <w:comment w:id="0" w:author="Adam Carter" w:date="2018-04-05T09:43:00Z" w:initials="AC">
     <w:p>
       <w:pPr>
@@ -1748,15 +1760,43 @@
       <w:r>
         <w:t>Kirk should only exist at the closest level. TODO: verify correct level.</w:t>
       </w:r>
+    </w:p>
+  </w:comment>
+  <w:comment w:id="2" w:author="Adam Carter" w:date="2018-04-30T11:07:00Z" w:initials="AC">
+    <w:p>
+      <w:pPr>
+        <w:pStyle w:val="CommentText"/>
+      </w:pPr>
+      <w:r>
+        <w:rPr>
+          <w:rStyle w:val="CommentReference"/>
+        </w:rPr>
+        <w:annotationRef/>
+      </w:r>
+      <w:r>
+        <w:t>TODO: verify that Laurence indeed does not have any 3</w:t>
+      </w:r>
+      <w:r>
+        <w:rPr>
+          <w:vertAlign w:val="superscript"/>
+        </w:rPr>
+        <w:t>rd</w:t>
+      </w:r>
+      <w:r>
+        <w:t xml:space="preserve"> degree connections</w:t>
+      </w:r>
+      <w:bookmarkStart w:id="3" w:name="_GoBack"/>
+      <w:bookmarkEnd w:id="3"/>
     </w:p>
   </w:comment>
 </w:comments>
 </file>
 
 <file path=word/commentsExtended.xml><?xml version="1.0" encoding="utf-8"?>
-<w15:commentsEx xmlns:wpc="http://schemas.microsoft.com/office/word/2010/wordprocessingCanvas" xmlns:cx="http://schemas.microsoft.com/office/drawing/2014/chartex" xmlns:cx1="http://schemas.microsoft.com/office/drawing/2015/9/8/chartex" xmlns:mc="http://schemas.openxmlformats.org/markup-compatibility/2006" xmlns:o="urn:schemas-microsoft-com:office:office" xmlns:r="http://schemas.openxmlformats.org/officeDocument/2006/relationships" xmlns:m="http://schemas.openxmlformats.org/officeDocument/2006/math" xmlns:v="urn:schemas-microsoft-com:vml" xmlns:wp14="http://schemas.microsoft.com/office/word/2010/wordprocessingDrawing" xmlns:wp="http://schemas.openxmlformats.org/drawingml/2006/wordprocessingDrawing" xmlns:w10="urn:schemas-microsoft-com:office:word" xmlns:w="http://schemas.openxmlformats.org/wordprocessingml/2006/main" xmlns:w14="http://schemas.microsoft.com/office/word/2010/wordml" xmlns:w15="http://schemas.microsoft.com/office/word/2012/wordml" xmlns:w16se="http://schemas.microsoft.com/office/word/2015/wordml/symex" xmlns:wpg="http://schemas.microsoft.com/office/word/2010/wordprocessingGroup" xmlns:wpi="http://schemas.microsoft.com/office/word/2010/wordprocessingInk" xmlns:wne="http://schemas.microsoft.com/office/word/2006/wordml" xmlns:wps="http://schemas.microsoft.com/office/word/2010/wordprocessingShape" mc:Ignorable="w14 w15 w16se wp14">
+<w15:commentsEx xmlns:wpc="http://schemas.microsoft.com/office/word/2010/wordprocessingCanvas" xmlns:cx="http://schemas.microsoft.com/office/drawing/2014/chartex" xmlns:cx1="http://schemas.microsoft.com/office/drawing/2015/9/8/chartex" xmlns:cx2="http://schemas.microsoft.com/office/drawing/2015/10/21/chartex" xmlns:cx3="http://schemas.microsoft.com/office/drawing/2016/5/9/chartex" xmlns:cx4="http://schemas.microsoft.com/office/drawing/2016/5/10/chartex" xmlns:cx5="http://schemas.microsoft.com/office/drawing/2016/5/11/chartex" xmlns:cx6="http://schemas.microsoft.com/office/drawing/2016/5/12/chartex" xmlns:cx7="http://schemas.microsoft.com/office/drawing/2016/5/13/chartex" xmlns:cx8="http://schemas.microsoft.com/office/drawing/2016/5/14/chartex" xmlns:mc="http://schemas.openxmlformats.org/markup-compatibility/2006" xmlns:aink="http://schemas.microsoft.com/office/drawing/2016/ink" xmlns:am3d="http://schemas.microsoft.com/office/drawing/2017/model3d" xmlns:o="urn:schemas-microsoft-com:office:office" xmlns:r="http://schemas.openxmlformats.org/officeDocument/2006/relationships" xmlns:m="http://schemas.openxmlformats.org/officeDocument/2006/math" xmlns:v="urn:schemas-microsoft-com:vml" xmlns:wp14="http://schemas.microsoft.com/office/word/2010/wordprocessingDrawing" xmlns:wp="http://schemas.openxmlformats.org/drawingml/2006/wordprocessingDrawing" xmlns:w10="urn:schemas-microsoft-com:office:word" xmlns:w="http://schemas.openxmlformats.org/wordprocessingml/2006/main" xmlns:w14="http://schemas.microsoft.com/office/word/2010/wordml" xmlns:w15="http://schemas.microsoft.com/office/word/2012/wordml" xmlns:w16cid="http://schemas.microsoft.com/office/word/2016/wordml/cid" xmlns:w16se="http://schemas.microsoft.com/office/word/2015/wordml/symex" xmlns:wpg="http://schemas.microsoft.com/office/word/2010/wordprocessingGroup" xmlns:wpi="http://schemas.microsoft.com/office/word/2010/wordprocessingInk" xmlns:wne="http://schemas.microsoft.com/office/word/2006/wordml" xmlns:wps="http://schemas.microsoft.com/office/word/2010/wordprocessingShape" mc:Ignorable="w14 w15 w16se w16cid wp14">
   <w15:commentEx w15:paraId="422D6AAF" w15:done="0"/>
   <w15:commentEx w15:paraId="7EE71215" w15:done="0"/>
+  <w15:commentEx w15:paraId="02C58D8B" w15:done="0"/>
 </w15:commentsEx>
 </file>
 
@@ -1764,11 +1804,12 @@
 <w16cid:commentsIds xmlns:wpc="http://schemas.microsoft.com/office/word/2010/wordprocessingCanvas" xmlns:cx="http://schemas.microsoft.com/office/drawing/2014/chartex" xmlns:cx1="http://schemas.microsoft.com/office/drawing/2015/9/8/chartex" xmlns:cx2="http://schemas.microsoft.com/office/drawing/2015/10/21/chartex" xmlns:cx3="http://schemas.microsoft.com/office/drawing/2016/5/9/chartex" xmlns:cx4="http://schemas.microsoft.com/office/drawing/2016/5/10/chartex" xmlns:cx5="http://schemas.microsoft.com/office/drawing/2016/5/11/chartex" xmlns:cx6="http://schemas.microsoft.com/office/drawing/2016/5/12/chartex" xmlns:cx7="http://schemas.microsoft.com/office/drawing/2016/5/13/chartex" xmlns:cx8="http://schemas.microsoft.com/office/drawing/2016/5/14/chartex" xmlns:mc="http://schemas.openxmlformats.org/markup-compatibility/2006" xmlns:aink="http://schemas.microsoft.com/office/drawing/2016/ink" xmlns:am3d="http://schemas.microsoft.com/office/drawing/2017/model3d" xmlns:o="urn:schemas-microsoft-com:office:office" xmlns:r="http://schemas.openxmlformats.org/officeDocument/2006/relationships" xmlns:m="http://schemas.openxmlformats.org/officeDocument/2006/math" xmlns:v="urn:schemas-microsoft-com:vml" xmlns:wp14="http://schemas.microsoft.com/office/word/2010/wordprocessingDrawing" xmlns:wp="http://schemas.openxmlformats.org/drawingml/2006/wordprocessingDrawing" xmlns:w10="urn:schemas-microsoft-com:office:word" xmlns:w="http://schemas.openxmlformats.org/wordprocessingml/2006/main" xmlns:w14="http://schemas.microsoft.com/office/word/2010/wordml" xmlns:w15="http://schemas.microsoft.com/office/word/2012/wordml" xmlns:w16cid="http://schemas.microsoft.com/office/word/2016/wordml/cid" xmlns:w16se="http://schemas.microsoft.com/office/word/2015/wordml/symex" xmlns:wpg="http://schemas.microsoft.com/office/word/2010/wordprocessingGroup" xmlns:wpi="http://schemas.microsoft.com/office/word/2010/wordprocessingInk" xmlns:wne="http://schemas.microsoft.com/office/word/2006/wordml" xmlns:wps="http://schemas.microsoft.com/office/word/2010/wordprocessingShape" mc:Ignorable="w14 w15 w16se w16cid wp14">
   <w16cid:commentId w16cid:paraId="422D6AAF" w16cid:durableId="1E706E5F"/>
   <w16cid:commentId w16cid:paraId="7EE71215" w16cid:durableId="1E706E28"/>
+  <w16cid:commentId w16cid:paraId="02C58D8B" w16cid:durableId="1E91777E"/>
 </w16cid:commentsIds>
 </file>
 
 <file path=word/endnotes.xml><?xml version="1.0" encoding="utf-8"?>
-<w:endnotes xmlns:wpc="http://schemas.microsoft.com/office/word/2010/wordprocessingCanvas" xmlns:cx="http://schemas.microsoft.com/office/drawing/2014/chartex" xmlns:cx1="http://schemas.microsoft.com/office/drawing/2015/9/8/chartex" xmlns:mc="http://schemas.openxmlformats.org/markup-compatibility/2006" xmlns:o="urn:schemas-microsoft-com:office:office" xmlns:r="http://schemas.openxmlformats.org/officeDocument/2006/relationships" xmlns:m="http://schemas.openxmlformats.org/officeDocument/2006/math" xmlns:v="urn:schemas-microsoft-com:vml" xmlns:wp14="http://schemas.microsoft.com/office/word/2010/wordprocessingDrawing" xmlns:wp="http://schemas.openxmlformats.org/drawingml/2006/wordprocessingDrawing" xmlns:w10="urn:schemas-microsoft-com:office:word" xmlns:w="http://schemas.openxmlformats.org/wordprocessingml/2006/main" xmlns:w14="http://schemas.microsoft.com/office/word/2010/wordml" xmlns:w15="http://schemas.microsoft.com/office/word/2012/wordml" xmlns:w16se="http://schemas.microsoft.com/office/word/2015/wordml/symex" xmlns:wpg="http://schemas.microsoft.com/office/word/2010/wordprocessingGroup" xmlns:wpi="http://schemas.microsoft.com/office/word/2010/wordprocessingInk" xmlns:wne="http://schemas.microsoft.com/office/word/2006/wordml" xmlns:wps="http://schemas.microsoft.com/office/word/2010/wordprocessingShape" mc:Ignorable="w14 w15 w16se wp14">
+<w:endnotes xmlns:wpc="http://schemas.microsoft.com/office/word/2010/wordprocessingCanvas" xmlns:cx="http://schemas.microsoft.com/office/drawing/2014/chartex" xmlns:cx1="http://schemas.microsoft.com/office/drawing/2015/9/8/chartex" xmlns:cx2="http://schemas.microsoft.com/office/drawing/2015/10/21/chartex" xmlns:cx3="http://schemas.microsoft.com/office/drawing/2016/5/9/chartex" xmlns:cx4="http://schemas.microsoft.com/office/drawing/2016/5/10/chartex" xmlns:cx5="http://schemas.microsoft.com/office/drawing/2016/5/11/chartex" xmlns:cx6="http://schemas.microsoft.com/office/drawing/2016/5/12/chartex" xmlns:cx7="http://schemas.microsoft.com/office/drawing/2016/5/13/chartex" xmlns:cx8="http://schemas.microsoft.com/office/drawing/2016/5/14/chartex" xmlns:mc="http://schemas.openxmlformats.org/markup-compatibility/2006" xmlns:aink="http://schemas.microsoft.com/office/drawing/2016/ink" xmlns:am3d="http://schemas.microsoft.com/office/drawing/2017/model3d" xmlns:o="urn:schemas-microsoft-com:office:office" xmlns:r="http://schemas.openxmlformats.org/officeDocument/2006/relationships" xmlns:m="http://schemas.openxmlformats.org/officeDocument/2006/math" xmlns:v="urn:schemas-microsoft-com:vml" xmlns:wp14="http://schemas.microsoft.com/office/word/2010/wordprocessingDrawing" xmlns:wp="http://schemas.openxmlformats.org/drawingml/2006/wordprocessingDrawing" xmlns:w10="urn:schemas-microsoft-com:office:word" xmlns:w="http://schemas.openxmlformats.org/wordprocessingml/2006/main" xmlns:w14="http://schemas.microsoft.com/office/word/2010/wordml" xmlns:w15="http://schemas.microsoft.com/office/word/2012/wordml" xmlns:w16cid="http://schemas.microsoft.com/office/word/2016/wordml/cid" xmlns:w16se="http://schemas.microsoft.com/office/word/2015/wordml/symex" xmlns:wpg="http://schemas.microsoft.com/office/word/2010/wordprocessingGroup" xmlns:wpi="http://schemas.microsoft.com/office/word/2010/wordprocessingInk" xmlns:wne="http://schemas.microsoft.com/office/word/2006/wordml" xmlns:wps="http://schemas.microsoft.com/office/word/2010/wordprocessingShape" mc:Ignorable="w14 w15 w16se w16cid wp14">
   <w:endnote w:type="separator" w:id="-1">
     <w:p>
       <w:pPr>
@@ -1793,7 +1834,7 @@
 </file>
 
 <file path=word/footnotes.xml><?xml version="1.0" encoding="utf-8"?>
-<w:footnotes xmlns:wpc="http://schemas.microsoft.com/office/word/2010/wordprocessingCanvas" xmlns:cx="http://schemas.microsoft.com/office/drawing/2014/chartex" xmlns:cx1="http://schemas.microsoft.com/office/drawing/2015/9/8/chartex" xmlns:mc="http://schemas.openxmlformats.org/markup-compatibility/2006" xmlns:o="urn:schemas-microsoft-com:office:office" xmlns:r="http://schemas.openxmlformats.org/officeDocument/2006/relationships" xmlns:m="http://schemas.openxmlformats.org/officeDocument/2006/math" xmlns:v="urn:schemas-microsoft-com:vml" xmlns:wp14="http://schemas.microsoft.com/office/word/2010/wordprocessingDrawing" xmlns:wp="http://schemas.openxmlformats.org/drawingml/2006/wordprocessingDrawing" xmlns:w10="urn:schemas-microsoft-com:office:word" xmlns:w="http://schemas.openxmlformats.org/wordprocessingml/2006/main" xmlns:w14="http://schemas.microsoft.com/office/word/2010/wordml" xmlns:w15="http://schemas.microsoft.com/office/word/2012/wordml" xmlns:w16se="http://schemas.microsoft.com/office/word/2015/wordml/symex" xmlns:wpg="http://schemas.microsoft.com/office/word/2010/wordprocessingGroup" xmlns:wpi="http://schemas.microsoft.com/office/word/2010/wordprocessingInk" xmlns:wne="http://schemas.microsoft.com/office/word/2006/wordml" xmlns:wps="http://schemas.microsoft.com/office/word/2010/wordprocessingShape" mc:Ignorable="w14 w15 w16se wp14">
+<w:footnotes xmlns:wpc="http://schemas.microsoft.com/office/word/2010/wordprocessingCanvas" xmlns:cx="http://schemas.microsoft.com/office/drawing/2014/chartex" xmlns:cx1="http://schemas.microsoft.com/office/drawing/2015/9/8/chartex" xmlns:cx2="http://schemas.microsoft.com/office/drawing/2015/10/21/chartex" xmlns:cx3="http://schemas.microsoft.com/office/drawing/2016/5/9/chartex" xmlns:cx4="http://schemas.microsoft.com/office/drawing/2016/5/10/chartex" xmlns:cx5="http://schemas.microsoft.com/office/drawing/2016/5/11/chartex" xmlns:cx6="http://schemas.microsoft.com/office/drawing/2016/5/12/chartex" xmlns:cx7="http://schemas.microsoft.com/office/drawing/2016/5/13/chartex" xmlns:cx8="http://schemas.microsoft.com/office/drawing/2016/5/14/chartex" xmlns:mc="http://schemas.openxmlformats.org/markup-compatibility/2006" xmlns:aink="http://schemas.microsoft.com/office/drawing/2016/ink" xmlns:am3d="http://schemas.microsoft.com/office/drawing/2017/model3d" xmlns:o="urn:schemas-microsoft-com:office:office" xmlns:r="http://schemas.openxmlformats.org/officeDocument/2006/relationships" xmlns:m="http://schemas.openxmlformats.org/officeDocument/2006/math" xmlns:v="urn:schemas-microsoft-com:vml" xmlns:wp14="http://schemas.microsoft.com/office/word/2010/wordprocessingDrawing" xmlns:wp="http://schemas.openxmlformats.org/drawingml/2006/wordprocessingDrawing" xmlns:w10="urn:schemas-microsoft-com:office:word" xmlns:w="http://schemas.openxmlformats.org/wordprocessingml/2006/main" xmlns:w14="http://schemas.microsoft.com/office/word/2010/wordml" xmlns:w15="http://schemas.microsoft.com/office/word/2012/wordml" xmlns:w16cid="http://schemas.microsoft.com/office/word/2016/wordml/cid" xmlns:w16se="http://schemas.microsoft.com/office/word/2015/wordml/symex" xmlns:wpg="http://schemas.microsoft.com/office/word/2010/wordprocessingGroup" xmlns:wpi="http://schemas.microsoft.com/office/word/2010/wordprocessingInk" xmlns:wne="http://schemas.microsoft.com/office/word/2006/wordml" xmlns:wps="http://schemas.microsoft.com/office/word/2010/wordprocessingShape" mc:Ignorable="w14 w15 w16se w16cid wp14">
   <w:footnote w:type="separator" w:id="-1">
     <w:p>
       <w:pPr>
@@ -1818,7 +1859,7 @@
 </file>
 
 <file path=word/numbering.xml><?xml version="1.0" encoding="utf-8"?>
-<w:numbering xmlns:wpc="http://schemas.microsoft.com/office/word/2010/wordprocessingCanvas" xmlns:cx="http://schemas.microsoft.com/office/drawing/2014/chartex" xmlns:cx1="http://schemas.microsoft.com/office/drawing/2015/9/8/chartex" xmlns:mc="http://schemas.openxmlformats.org/markup-compatibility/2006" xmlns:o="urn:schemas-microsoft-com:office:office" xmlns:r="http://schemas.openxmlformats.org/officeDocument/2006/relationships" xmlns:m="http://schemas.openxmlformats.org/officeDocument/2006/math" xmlns:v="urn:schemas-microsoft-com:vml" xmlns:wp14="http://schemas.microsoft.com/office/word/2010/wordprocessingDrawing" xmlns:wp="http://schemas.openxmlformats.org/drawingml/2006/wordprocessingDrawing" xmlns:w10="urn:schemas-microsoft-com:office:word" xmlns:w="http://schemas.openxmlformats.org/wordprocessingml/2006/main" xmlns:w14="http://schemas.microsoft.com/office/word/2010/wordml" xmlns:w15="http://schemas.microsoft.com/office/word/2012/wordml" xmlns:w16se="http://schemas.microsoft.com/office/word/2015/wordml/symex" xmlns:wpg="http://schemas.microsoft.com/office/word/2010/wordprocessingGroup" xmlns:wpi="http://schemas.microsoft.com/office/word/2010/wordprocessingInk" xmlns:wne="http://schemas.microsoft.com/office/word/2006/wordml" xmlns:wps="http://schemas.microsoft.com/office/word/2010/wordprocessingShape" mc:Ignorable="w14 w15 w16se wp14">
+<w:numbering xmlns:wpc="http://schemas.microsoft.com/office/word/2010/wordprocessingCanvas" xmlns:cx="http://schemas.microsoft.com/office/drawing/2014/chartex" xmlns:cx1="http://schemas.microsoft.com/office/drawing/2015/9/8/chartex" xmlns:cx2="http://schemas.microsoft.com/office/drawing/2015/10/21/chartex" xmlns:cx3="http://schemas.microsoft.com/office/drawing/2016/5/9/chartex" xmlns:cx4="http://schemas.microsoft.com/office/drawing/2016/5/10/chartex" xmlns:cx5="http://schemas.microsoft.com/office/drawing/2016/5/11/chartex" xmlns:cx6="http://schemas.microsoft.com/office/drawing/2016/5/12/chartex" xmlns:cx7="http://schemas.microsoft.com/office/drawing/2016/5/13/chartex" xmlns:cx8="http://schemas.microsoft.com/office/drawing/2016/5/14/chartex" xmlns:mc="http://schemas.openxmlformats.org/markup-compatibility/2006" xmlns:aink="http://schemas.microsoft.com/office/drawing/2016/ink" xmlns:am3d="http://schemas.microsoft.com/office/drawing/2017/model3d" xmlns:o="urn:schemas-microsoft-com:office:office" xmlns:r="http://schemas.openxmlformats.org/officeDocument/2006/relationships" xmlns:m="http://schemas.openxmlformats.org/officeDocument/2006/math" xmlns:v="urn:schemas-microsoft-com:vml" xmlns:wp14="http://schemas.microsoft.com/office/word/2010/wordprocessingDrawing" xmlns:wp="http://schemas.openxmlformats.org/drawingml/2006/wordprocessingDrawing" xmlns:w10="urn:schemas-microsoft-com:office:word" xmlns:w="http://schemas.openxmlformats.org/wordprocessingml/2006/main" xmlns:w14="http://schemas.microsoft.com/office/word/2010/wordml" xmlns:w15="http://schemas.microsoft.com/office/word/2012/wordml" xmlns:w16cid="http://schemas.microsoft.com/office/word/2016/wordml/cid" xmlns:w16se="http://schemas.microsoft.com/office/word/2015/wordml/symex" xmlns:wpg="http://schemas.microsoft.com/office/word/2010/wordprocessingGroup" xmlns:wpi="http://schemas.microsoft.com/office/word/2010/wordprocessingInk" xmlns:wne="http://schemas.microsoft.com/office/word/2006/wordml" xmlns:wps="http://schemas.microsoft.com/office/word/2010/wordprocessingShape" mc:Ignorable="w14 w15 w16se w16cid wp14">
   <w:abstractNum w:abstractNumId="0" w15:restartNumberingAfterBreak="0">
     <w:nsid w:val="03C25BA2"/>
     <w:multiLevelType w:val="hybridMultilevel"/>
@@ -4327,7 +4368,7 @@
 </file>
 
 <file path=word/people.xml><?xml version="1.0" encoding="utf-8"?>
-<w15:people xmlns:wpc="http://schemas.microsoft.com/office/word/2010/wordprocessingCanvas" xmlns:cx="http://schemas.microsoft.com/office/drawing/2014/chartex" xmlns:cx1="http://schemas.microsoft.com/office/drawing/2015/9/8/chartex" xmlns:mc="http://schemas.openxmlformats.org/markup-compatibility/2006" xmlns:o="urn:schemas-microsoft-com:office:office" xmlns:r="http://schemas.openxmlformats.org/officeDocument/2006/relationships" xmlns:m="http://schemas.openxmlformats.org/officeDocument/2006/math" xmlns:v="urn:schemas-microsoft-com:vml" xmlns:wp14="http://schemas.microsoft.com/office/word/2010/wordprocessingDrawing" xmlns:wp="http://schemas.openxmlformats.org/drawingml/2006/wordprocessingDrawing" xmlns:w10="urn:schemas-microsoft-com:office:word" xmlns:w="http://schemas.openxmlformats.org/wordprocessingml/2006/main" xmlns:w14="http://schemas.microsoft.com/office/word/2010/wordml" xmlns:w15="http://schemas.microsoft.com/office/word/2012/wordml" xmlns:w16se="http://schemas.microsoft.com/office/word/2015/wordml/symex" xmlns:wpg="http://schemas.microsoft.com/office/word/2010/wordprocessingGroup" xmlns:wpi="http://schemas.microsoft.com/office/word/2010/wordprocessingInk" xmlns:wne="http://schemas.microsoft.com/office/word/2006/wordml" xmlns:wps="http://schemas.microsoft.com/office/word/2010/wordprocessingShape" mc:Ignorable="w14 w15 w16se wp14">
+<w15:people xmlns:wpc="http://schemas.microsoft.com/office/word/2010/wordprocessingCanvas" xmlns:cx="http://schemas.microsoft.com/office/drawing/2014/chartex" xmlns:cx1="http://schemas.microsoft.com/office/drawing/2015/9/8/chartex" xmlns:cx2="http://schemas.microsoft.com/office/drawing/2015/10/21/chartex" xmlns:cx3="http://schemas.microsoft.com/office/drawing/2016/5/9/chartex" xmlns:cx4="http://schemas.microsoft.com/office/drawing/2016/5/10/chartex" xmlns:cx5="http://schemas.microsoft.com/office/drawing/2016/5/11/chartex" xmlns:cx6="http://schemas.microsoft.com/office/drawing/2016/5/12/chartex" xmlns:cx7="http://schemas.microsoft.com/office/drawing/2016/5/13/chartex" xmlns:cx8="http://schemas.microsoft.com/office/drawing/2016/5/14/chartex" xmlns:mc="http://schemas.openxmlformats.org/markup-compatibility/2006" xmlns:aink="http://schemas.microsoft.com/office/drawing/2016/ink" xmlns:am3d="http://schemas.microsoft.com/office/drawing/2017/model3d" xmlns:o="urn:schemas-microsoft-com:office:office" xmlns:r="http://schemas.openxmlformats.org/officeDocument/2006/relationships" xmlns:m="http://schemas.openxmlformats.org/officeDocument/2006/math" xmlns:v="urn:schemas-microsoft-com:vml" xmlns:wp14="http://schemas.microsoft.com/office/word/2010/wordprocessingDrawing" xmlns:wp="http://schemas.openxmlformats.org/drawingml/2006/wordprocessingDrawing" xmlns:w10="urn:schemas-microsoft-com:office:word" xmlns:w="http://schemas.openxmlformats.org/wordprocessingml/2006/main" xmlns:w14="http://schemas.microsoft.com/office/word/2010/wordml" xmlns:w15="http://schemas.microsoft.com/office/word/2012/wordml" xmlns:w16cid="http://schemas.microsoft.com/office/word/2016/wordml/cid" xmlns:w16se="http://schemas.microsoft.com/office/word/2015/wordml/symex" xmlns:wpg="http://schemas.microsoft.com/office/word/2010/wordprocessingGroup" xmlns:wpi="http://schemas.microsoft.com/office/word/2010/wordprocessingInk" xmlns:wne="http://schemas.microsoft.com/office/word/2006/wordml" xmlns:wps="http://schemas.microsoft.com/office/word/2010/wordprocessingShape" mc:Ignorable="w14 w15 w16se w16cid wp14">
   <w15:person w15:author="Adam Carter">
     <w15:presenceInfo w15:providerId="Windows Live" w15:userId="17a24349af9f3a8e"/>
   </w15:person>
@@ -4335,7 +4376,7 @@
 </file>
 
 <file path=word/styles.xml><?xml version="1.0" encoding="utf-8"?>
-<w:styles xmlns:mc="http://schemas.openxmlformats.org/markup-compatibility/2006" xmlns:r="http://schemas.openxmlformats.org/officeDocument/2006/relationships" xmlns:w="http://schemas.openxmlformats.org/wordprocessingml/2006/main" xmlns:w14="http://schemas.microsoft.com/office/word/2010/wordml" xmlns:w15="http://schemas.microsoft.com/office/word/2012/wordml" xmlns:w16se="http://schemas.microsoft.com/office/word/2015/wordml/symex" mc:Ignorable="w14 w15 w16se">
+<w:styles xmlns:mc="http://schemas.openxmlformats.org/markup-compatibility/2006" xmlns:r="http://schemas.openxmlformats.org/officeDocument/2006/relationships" xmlns:w="http://schemas.openxmlformats.org/wordprocessingml/2006/main" xmlns:w14="http://schemas.microsoft.com/office/word/2010/wordml" xmlns:w15="http://schemas.microsoft.com/office/word/2012/wordml" xmlns:w16cid="http://schemas.microsoft.com/office/word/2016/wordml/cid" xmlns:w16se="http://schemas.microsoft.com/office/word/2015/wordml/symex" mc:Ignorable="w14 w15 w16se w16cid">
   <w:docDefaults>
     <w:rPrDefault>
       <w:rPr>
@@ -4351,7 +4392,7 @@
       </w:pPr>
     </w:pPrDefault>
   </w:docDefaults>
-  <w:latentStyles w:defLockedState="0" w:defUIPriority="99" w:defSemiHidden="0" w:defUnhideWhenUsed="0" w:defQFormat="0" w:count="371">
+  <w:latentStyles w:defLockedState="0" w:defUIPriority="99" w:defSemiHidden="0" w:defUnhideWhenUsed="0" w:defQFormat="0" w:count="375">
     <w:lsdException w:name="Normal" w:uiPriority="0" w:qFormat="1"/>
     <w:lsdException w:name="heading 1" w:uiPriority="9" w:qFormat="1"/>
     <w:lsdException w:name="heading 2" w:semiHidden="1" w:uiPriority="9" w:unhideWhenUsed="1" w:qFormat="1"/>
@@ -4457,7 +4498,6 @@
     <w:lsdException w:name="HTML Sample" w:semiHidden="1" w:unhideWhenUsed="1"/>
     <w:lsdException w:name="HTML Typewriter" w:semiHidden="1" w:unhideWhenUsed="1"/>
     <w:lsdException w:name="HTML Variable" w:semiHidden="1" w:unhideWhenUsed="1"/>
-    <w:lsdException w:name="Normal Table" w:semiHidden="1" w:unhideWhenUsed="1"/>
     <w:lsdException w:name="annotation subject" w:semiHidden="1" w:unhideWhenUsed="1"/>
     <w:lsdException w:name="No List" w:semiHidden="1" w:unhideWhenUsed="1"/>
     <w:lsdException w:name="Outline List 1" w:semiHidden="1" w:unhideWhenUsed="1"/>
@@ -4501,10 +4541,8 @@
     <w:lsdException w:name="Table Elegant" w:semiHidden="1" w:unhideWhenUsed="1"/>
     <w:lsdException w:name="Table Professional" w:semiHidden="1" w:unhideWhenUsed="1"/>
     <w:lsdException w:name="Table Subtle 1" w:semiHidden="1" w:unhideWhenUsed="1"/>
-    <w:lsdException w:name="Table Subtle 2" w:semiHidden="1" w:unhideWhenUsed="1"/>
     <w:lsdException w:name="Table Web 1" w:semiHidden="1" w:unhideWhenUsed="1"/>
     <w:lsdException w:name="Table Web 2" w:semiHidden="1" w:unhideWhenUsed="1"/>
-    <w:lsdException w:name="Table Web 3" w:semiHidden="1" w:unhideWhenUsed="1"/>
     <w:lsdException w:name="Balloon Text" w:semiHidden="1" w:unhideWhenUsed="1"/>
     <w:lsdException w:name="Table Grid" w:uiPriority="59"/>
     <w:lsdException w:name="Table Theme" w:semiHidden="1" w:unhideWhenUsed="1"/>
@@ -4723,6 +4761,10 @@
     <w:lsdException w:name="List Table 5 Dark Accent 6" w:uiPriority="50"/>
     <w:lsdException w:name="List Table 6 Colorful Accent 6" w:uiPriority="51"/>
     <w:lsdException w:name="List Table 7 Colorful Accent 6" w:uiPriority="52"/>
+    <w:lsdException w:name="Mention" w:semiHidden="1" w:unhideWhenUsed="1"/>
+    <w:lsdException w:name="Smart Hyperlink" w:semiHidden="1" w:unhideWhenUsed="1"/>
+    <w:lsdException w:name="Hashtag" w:semiHidden="1" w:unhideWhenUsed="1"/>
+    <w:lsdException w:name="Unresolved Mention" w:semiHidden="1" w:unhideWhenUsed="1"/>
   </w:latentStyles>
   <w:style w:type="paragraph" w:default="1" w:styleId="Normal">
     <w:name w:val="Normal"/>
@@ -5555,8 +5597,8 @@
       </w:tcPr>
     </w:tblStylePr>
   </w:style>
-  <w:style w:type="character" w:customStyle="1" w:styleId="UnresolvedMention">
-    <w:name w:val="Unresolved Mention"/>
+  <w:style w:type="character" w:customStyle="1" w:styleId="UnresolvedMention1">
+    <w:name w:val="Unresolved Mention1"/>
     <w:basedOn w:val="DefaultParagraphFont"/>
     <w:uiPriority w:val="99"/>
     <w:semiHidden/>

</xml_diff>

<commit_message>
fixed dates on pa description.
</commit_message>
<xml_diff>
--- a/homework/pa5/PA5.docx
+++ b/homework/pa5/PA5.docx
@@ -619,7 +619,13 @@
         <w:t>Task #1: Parsing Data (EXTRA CREDIT – due</w:t>
       </w:r>
       <w:r>
-        <w:t xml:space="preserve"> 10/26</w:t>
+        <w:t xml:space="preserve"> 1</w:t>
+      </w:r>
+      <w:r>
+        <w:t>1</w:t>
+      </w:r>
+      <w:r>
+        <w:t>/26</w:t>
       </w:r>
       <w:r>
         <w:t>)</w:t>
@@ -1734,8 +1740,6 @@
       <w:pPr>
         <w:pStyle w:val="Heading3"/>
       </w:pPr>
-      <w:bookmarkStart w:id="3" w:name="_GoBack"/>
-      <w:bookmarkEnd w:id="3"/>
       <w:r>
         <w:t>Task #1 (10pts EXTRA CREDIT)</w:t>
       </w:r>
@@ -1749,8 +1753,13 @@
         </w:numPr>
       </w:pPr>
       <w:r>
-        <w:t>You successfully complete Task #1 before lab #11 on 5/9/2018</w:t>
-      </w:r>
+        <w:t xml:space="preserve">You successfully complete Task #1 before lab #11 on </w:t>
+      </w:r>
+      <w:r>
+        <w:t>11/26</w:t>
+      </w:r>
+      <w:bookmarkStart w:id="3" w:name="_GoBack"/>
+      <w:bookmarkEnd w:id="3"/>
     </w:p>
     <w:p>
       <w:pPr>

</xml_diff>

<commit_message>
fixed typo in hw description.
</commit_message>
<xml_diff>
--- a/homework/pa5/PA5.docx
+++ b/homework/pa5/PA5.docx
@@ -641,14 +641,10 @@
       </w:r>
       <w:proofErr w:type="spellEnd"/>
       <w:r>
-        <w:t xml:space="preserve"> file (included with this document) will be very helpful in completing this task.  This task is extra credit and will be checked off during lab on April 9</w:t>
-      </w:r>
-      <w:r>
-        <w:rPr>
-          <w:vertAlign w:val="superscript"/>
-        </w:rPr>
-        <w:t>th</w:t>
-      </w:r>
+        <w:t xml:space="preserve"> file (included with this document) will be very helpful in completing this task.  This task is extra credit and will be checked off during lab</w:t>
+      </w:r>
+      <w:bookmarkStart w:id="0" w:name="_GoBack"/>
+      <w:bookmarkEnd w:id="0"/>
       <w:r>
         <w:t xml:space="preserve">.  For those that do not complete the extra credit, I will provide an implementation for parsing TSV files on the same day.  </w:t>
       </w:r>
@@ -940,19 +936,19 @@
               </w:rPr>
               <w:t xml:space="preserve">Enter First Actor ID: </w:t>
             </w:r>
-            <w:commentRangeStart w:id="0"/>
+            <w:commentRangeStart w:id="1"/>
             <w:r>
               <w:rPr>
                 <w:rFonts w:ascii="Consolas" w:hAnsi="Consolas"/>
               </w:rPr>
               <w:t>nm0000012</w:t>
             </w:r>
-            <w:commentRangeEnd w:id="0"/>
+            <w:commentRangeEnd w:id="1"/>
             <w:r>
               <w:rPr>
                 <w:rStyle w:val="CommentReference"/>
               </w:rPr>
-              <w:commentReference w:id="0"/>
+              <w:commentReference w:id="1"/>
             </w:r>
           </w:p>
           <w:p>
@@ -1256,19 +1252,19 @@
               </w:rPr>
               <w:t>K</w:t>
             </w:r>
-            <w:commentRangeStart w:id="1"/>
+            <w:commentRangeStart w:id="2"/>
             <w:r>
               <w:rPr>
                 <w:rFonts w:ascii="Consolas" w:hAnsi="Consolas"/>
               </w:rPr>
               <w:t>irk Douglas</w:t>
             </w:r>
-            <w:commentRangeEnd w:id="1"/>
+            <w:commentRangeEnd w:id="2"/>
             <w:r>
               <w:rPr>
                 <w:rStyle w:val="CommentReference"/>
               </w:rPr>
-              <w:commentReference w:id="1"/>
+              <w:commentReference w:id="2"/>
             </w:r>
             <w:r>
               <w:rPr>
@@ -1320,19 +1316,19 @@
               </w:rPr>
               <w:t xml:space="preserve">Degree 3 Connections: </w:t>
             </w:r>
-            <w:commentRangeStart w:id="2"/>
+            <w:commentRangeStart w:id="3"/>
             <w:r>
               <w:rPr>
                 <w:rFonts w:ascii="Consolas" w:hAnsi="Consolas"/>
               </w:rPr>
               <w:t>None</w:t>
             </w:r>
-            <w:commentRangeEnd w:id="2"/>
+            <w:commentRangeEnd w:id="3"/>
             <w:r>
               <w:rPr>
                 <w:rStyle w:val="CommentReference"/>
               </w:rPr>
-              <w:commentReference w:id="2"/>
+              <w:commentReference w:id="3"/>
             </w:r>
             <w:r>
               <w:rPr>
@@ -1758,8 +1754,6 @@
       <w:r>
         <w:t>11/26</w:t>
       </w:r>
-      <w:bookmarkStart w:id="3" w:name="_GoBack"/>
-      <w:bookmarkEnd w:id="3"/>
     </w:p>
     <w:p>
       <w:pPr>
@@ -1899,7 +1893,7 @@
 
 <file path=word/comments.xml><?xml version="1.0" encoding="utf-8"?>
 <w:comments xmlns:wpc="http://schemas.microsoft.com/office/word/2010/wordprocessingCanvas" xmlns:cx="http://schemas.microsoft.com/office/drawing/2014/chartex" xmlns:cx1="http://schemas.microsoft.com/office/drawing/2015/9/8/chartex" xmlns:cx2="http://schemas.microsoft.com/office/drawing/2015/10/21/chartex" xmlns:cx3="http://schemas.microsoft.com/office/drawing/2016/5/9/chartex" xmlns:cx4="http://schemas.microsoft.com/office/drawing/2016/5/10/chartex" xmlns:cx5="http://schemas.microsoft.com/office/drawing/2016/5/11/chartex" xmlns:cx6="http://schemas.microsoft.com/office/drawing/2016/5/12/chartex" xmlns:cx7="http://schemas.microsoft.com/office/drawing/2016/5/13/chartex" xmlns:cx8="http://schemas.microsoft.com/office/drawing/2016/5/14/chartex" xmlns:mc="http://schemas.openxmlformats.org/markup-compatibility/2006" xmlns:aink="http://schemas.microsoft.com/office/drawing/2016/ink" xmlns:am3d="http://schemas.microsoft.com/office/drawing/2017/model3d" xmlns:o="urn:schemas-microsoft-com:office:office" xmlns:r="http://schemas.openxmlformats.org/officeDocument/2006/relationships" xmlns:m="http://schemas.openxmlformats.org/officeDocument/2006/math" xmlns:v="urn:schemas-microsoft-com:vml" xmlns:wp14="http://schemas.microsoft.com/office/word/2010/wordprocessingDrawing" xmlns:wp="http://schemas.openxmlformats.org/drawingml/2006/wordprocessingDrawing" xmlns:w10="urn:schemas-microsoft-com:office:word" xmlns:w="http://schemas.openxmlformats.org/wordprocessingml/2006/main" xmlns:w14="http://schemas.microsoft.com/office/word/2010/wordml" xmlns:w15="http://schemas.microsoft.com/office/word/2012/wordml" xmlns:w16cid="http://schemas.microsoft.com/office/word/2016/wordml/cid" xmlns:w16se="http://schemas.microsoft.com/office/word/2015/wordml/symex" xmlns:wpg="http://schemas.microsoft.com/office/word/2010/wordprocessingGroup" xmlns:wpi="http://schemas.microsoft.com/office/word/2010/wordprocessingInk" xmlns:wne="http://schemas.microsoft.com/office/word/2006/wordml" xmlns:wps="http://schemas.microsoft.com/office/word/2010/wordprocessingShape" mc:Ignorable="w14 w15 w16se w16cid wp14">
-  <w:comment w:id="0" w:author="Adam Carter" w:date="2018-04-05T09:43:00Z" w:initials="AC">
+  <w:comment w:id="1" w:author="Adam Carter" w:date="2018-04-05T09:43:00Z" w:initials="AC">
     <w:p>
       <w:pPr>
         <w:pStyle w:val="CommentText"/>
@@ -1915,7 +1909,7 @@
       </w:r>
     </w:p>
   </w:comment>
-  <w:comment w:id="1" w:author="Adam Carter" w:date="2018-04-05T09:43:00Z" w:initials="AC">
+  <w:comment w:id="2" w:author="Adam Carter" w:date="2018-04-05T09:43:00Z" w:initials="AC">
     <w:p>
       <w:pPr>
         <w:pStyle w:val="CommentText"/>
@@ -1931,7 +1925,7 @@
       </w:r>
     </w:p>
   </w:comment>
-  <w:comment w:id="2" w:author="Adam Carter" w:date="2018-04-30T11:07:00Z" w:initials="AC">
+  <w:comment w:id="3" w:author="Adam Carter" w:date="2018-04-30T11:07:00Z" w:initials="AC">
     <w:p>
       <w:pPr>
         <w:pStyle w:val="CommentText"/>

</xml_diff>

<commit_message>
added comment for future me on pa5
</commit_message>
<xml_diff>
--- a/homework/pa5/PA5.docx
+++ b/homework/pa5/PA5.docx
@@ -641,12 +641,7 @@
       </w:r>
       <w:proofErr w:type="spellEnd"/>
       <w:r>
-        <w:t xml:space="preserve"> file (included with this document) will be very helpful in completing this task.  This task is extra credit and will be checked off during lab</w:t>
-      </w:r>
-      <w:bookmarkStart w:id="0" w:name="_GoBack"/>
-      <w:bookmarkEnd w:id="0"/>
-      <w:r>
-        <w:t xml:space="preserve">.  For those that do not complete the extra credit, I will provide an implementation for parsing TSV files on the same day.  </w:t>
+        <w:t xml:space="preserve"> file (included with this document) will be very helpful in completing this task.  This task is extra credit and will be checked off during lab.  For those that do not complete the extra credit, I will provide an implementation for parsing TSV files on the same day.  </w:t>
       </w:r>
     </w:p>
     <w:p>
@@ -896,7 +891,20 @@
         <w:pStyle w:val="Heading3"/>
       </w:pPr>
       <w:r>
-        <w:t>Task #4B: Outputting Connected Path</w:t>
+        <w:t xml:space="preserve">Task #4B: Outputting Connected </w:t>
+      </w:r>
+      <w:commentRangeStart w:id="0"/>
+      <w:r>
+        <w:t>Path</w:t>
+      </w:r>
+      <w:commentRangeEnd w:id="0"/>
+      <w:r>
+        <w:rPr>
+          <w:rStyle w:val="CommentReference"/>
+          <w:rFonts w:asciiTheme="minorHAnsi" w:eastAsiaTheme="minorEastAsia" w:hAnsiTheme="minorHAnsi" w:cstheme="minorBidi"/>
+          <w:color w:val="auto"/>
+        </w:rPr>
+        <w:commentReference w:id="0"/>
       </w:r>
     </w:p>
     <w:p>
@@ -995,12 +1003,14 @@
               </w:rPr>
               <w:t xml:space="preserve">   * </w:t>
             </w:r>
+            <w:bookmarkStart w:id="2" w:name="_GoBack"/>
             <w:r>
               <w:rPr>
                 <w:rFonts w:ascii="Consolas" w:hAnsi="Consolas"/>
               </w:rPr>
               <w:t>tt0042192</w:t>
             </w:r>
+            <w:bookmarkEnd w:id="2"/>
           </w:p>
         </w:tc>
       </w:tr>
@@ -1252,19 +1262,19 @@
               </w:rPr>
               <w:t>K</w:t>
             </w:r>
-            <w:commentRangeStart w:id="2"/>
+            <w:commentRangeStart w:id="3"/>
             <w:r>
               <w:rPr>
                 <w:rFonts w:ascii="Consolas" w:hAnsi="Consolas"/>
               </w:rPr>
               <w:t>irk Douglas</w:t>
             </w:r>
-            <w:commentRangeEnd w:id="2"/>
+            <w:commentRangeEnd w:id="3"/>
             <w:r>
               <w:rPr>
                 <w:rStyle w:val="CommentReference"/>
               </w:rPr>
-              <w:commentReference w:id="2"/>
+              <w:commentReference w:id="3"/>
             </w:r>
             <w:r>
               <w:rPr>
@@ -1316,19 +1326,19 @@
               </w:rPr>
               <w:t xml:space="preserve">Degree 3 Connections: </w:t>
             </w:r>
-            <w:commentRangeStart w:id="3"/>
+            <w:commentRangeStart w:id="4"/>
             <w:r>
               <w:rPr>
                 <w:rFonts w:ascii="Consolas" w:hAnsi="Consolas"/>
               </w:rPr>
               <w:t>None</w:t>
             </w:r>
-            <w:commentRangeEnd w:id="3"/>
+            <w:commentRangeEnd w:id="4"/>
             <w:r>
               <w:rPr>
                 <w:rStyle w:val="CommentReference"/>
               </w:rPr>
-              <w:commentReference w:id="3"/>
+              <w:commentReference w:id="4"/>
             </w:r>
             <w:r>
               <w:rPr>
@@ -1893,7 +1903,7 @@
 
 <file path=word/comments.xml><?xml version="1.0" encoding="utf-8"?>
 <w:comments xmlns:wpc="http://schemas.microsoft.com/office/word/2010/wordprocessingCanvas" xmlns:cx="http://schemas.microsoft.com/office/drawing/2014/chartex" xmlns:cx1="http://schemas.microsoft.com/office/drawing/2015/9/8/chartex" xmlns:cx2="http://schemas.microsoft.com/office/drawing/2015/10/21/chartex" xmlns:cx3="http://schemas.microsoft.com/office/drawing/2016/5/9/chartex" xmlns:cx4="http://schemas.microsoft.com/office/drawing/2016/5/10/chartex" xmlns:cx5="http://schemas.microsoft.com/office/drawing/2016/5/11/chartex" xmlns:cx6="http://schemas.microsoft.com/office/drawing/2016/5/12/chartex" xmlns:cx7="http://schemas.microsoft.com/office/drawing/2016/5/13/chartex" xmlns:cx8="http://schemas.microsoft.com/office/drawing/2016/5/14/chartex" xmlns:mc="http://schemas.openxmlformats.org/markup-compatibility/2006" xmlns:aink="http://schemas.microsoft.com/office/drawing/2016/ink" xmlns:am3d="http://schemas.microsoft.com/office/drawing/2017/model3d" xmlns:o="urn:schemas-microsoft-com:office:office" xmlns:r="http://schemas.openxmlformats.org/officeDocument/2006/relationships" xmlns:m="http://schemas.openxmlformats.org/officeDocument/2006/math" xmlns:v="urn:schemas-microsoft-com:vml" xmlns:wp14="http://schemas.microsoft.com/office/word/2010/wordprocessingDrawing" xmlns:wp="http://schemas.openxmlformats.org/drawingml/2006/wordprocessingDrawing" xmlns:w10="urn:schemas-microsoft-com:office:word" xmlns:w="http://schemas.openxmlformats.org/wordprocessingml/2006/main" xmlns:w14="http://schemas.microsoft.com/office/word/2010/wordml" xmlns:w15="http://schemas.microsoft.com/office/word/2012/wordml" xmlns:w16cid="http://schemas.microsoft.com/office/word/2016/wordml/cid" xmlns:w16se="http://schemas.microsoft.com/office/word/2015/wordml/symex" xmlns:wpg="http://schemas.microsoft.com/office/word/2010/wordprocessingGroup" xmlns:wpi="http://schemas.microsoft.com/office/word/2010/wordprocessingInk" xmlns:wne="http://schemas.microsoft.com/office/word/2006/wordml" xmlns:wps="http://schemas.microsoft.com/office/word/2010/wordprocessingShape" mc:Ignorable="w14 w15 w16se w16cid wp14">
-  <w:comment w:id="1" w:author="Adam Carter" w:date="2018-04-05T09:43:00Z" w:initials="AC">
+  <w:comment w:id="0" w:author="Adam Carter" w:date="2018-11-27T15:30:00Z" w:initials="AC">
     <w:p>
       <w:pPr>
         <w:pStyle w:val="CommentText"/>
@@ -1905,11 +1915,11 @@
         <w:annotationRef/>
       </w:r>
       <w:r>
-        <w:t>It would be cool if we had actor names outputted as well.</w:t>
+        <w:t>TODO: create better example with longer paths</w:t>
       </w:r>
     </w:p>
   </w:comment>
-  <w:comment w:id="2" w:author="Adam Carter" w:date="2018-04-05T09:43:00Z" w:initials="AC">
+  <w:comment w:id="1" w:author="Adam Carter" w:date="2018-04-05T09:43:00Z" w:initials="AC">
     <w:p>
       <w:pPr>
         <w:pStyle w:val="CommentText"/>
@@ -1921,11 +1931,27 @@
         <w:annotationRef/>
       </w:r>
       <w:r>
+        <w:t>It would be cool if we had actor names outputted as well.</w:t>
+      </w:r>
+    </w:p>
+  </w:comment>
+  <w:comment w:id="3" w:author="Adam Carter" w:date="2018-04-05T09:43:00Z" w:initials="AC">
+    <w:p>
+      <w:pPr>
+        <w:pStyle w:val="CommentText"/>
+      </w:pPr>
+      <w:r>
+        <w:rPr>
+          <w:rStyle w:val="CommentReference"/>
+        </w:rPr>
+        <w:annotationRef/>
+      </w:r>
+      <w:r>
         <w:t>Kirk should only exist at the closest level. TODO: verify correct level.</w:t>
       </w:r>
     </w:p>
   </w:comment>
-  <w:comment w:id="3" w:author="Adam Carter" w:date="2018-04-30T11:07:00Z" w:initials="AC">
+  <w:comment w:id="4" w:author="Adam Carter" w:date="2018-04-30T11:07:00Z" w:initials="AC">
     <w:p>
       <w:pPr>
         <w:pStyle w:val="CommentText"/>
@@ -1955,6 +1981,7 @@
 
 <file path=word/commentsExtended.xml><?xml version="1.0" encoding="utf-8"?>
 <w15:commentsEx xmlns:wpc="http://schemas.microsoft.com/office/word/2010/wordprocessingCanvas" xmlns:cx="http://schemas.microsoft.com/office/drawing/2014/chartex" xmlns:cx1="http://schemas.microsoft.com/office/drawing/2015/9/8/chartex" xmlns:cx2="http://schemas.microsoft.com/office/drawing/2015/10/21/chartex" xmlns:cx3="http://schemas.microsoft.com/office/drawing/2016/5/9/chartex" xmlns:cx4="http://schemas.microsoft.com/office/drawing/2016/5/10/chartex" xmlns:cx5="http://schemas.microsoft.com/office/drawing/2016/5/11/chartex" xmlns:cx6="http://schemas.microsoft.com/office/drawing/2016/5/12/chartex" xmlns:cx7="http://schemas.microsoft.com/office/drawing/2016/5/13/chartex" xmlns:cx8="http://schemas.microsoft.com/office/drawing/2016/5/14/chartex" xmlns:mc="http://schemas.openxmlformats.org/markup-compatibility/2006" xmlns:aink="http://schemas.microsoft.com/office/drawing/2016/ink" xmlns:am3d="http://schemas.microsoft.com/office/drawing/2017/model3d" xmlns:o="urn:schemas-microsoft-com:office:office" xmlns:r="http://schemas.openxmlformats.org/officeDocument/2006/relationships" xmlns:m="http://schemas.openxmlformats.org/officeDocument/2006/math" xmlns:v="urn:schemas-microsoft-com:vml" xmlns:wp14="http://schemas.microsoft.com/office/word/2010/wordprocessingDrawing" xmlns:wp="http://schemas.openxmlformats.org/drawingml/2006/wordprocessingDrawing" xmlns:w10="urn:schemas-microsoft-com:office:word" xmlns:w="http://schemas.openxmlformats.org/wordprocessingml/2006/main" xmlns:w14="http://schemas.microsoft.com/office/word/2010/wordml" xmlns:w15="http://schemas.microsoft.com/office/word/2012/wordml" xmlns:w16cid="http://schemas.microsoft.com/office/word/2016/wordml/cid" xmlns:w16se="http://schemas.microsoft.com/office/word/2015/wordml/symex" xmlns:wpg="http://schemas.microsoft.com/office/word/2010/wordprocessingGroup" xmlns:wpi="http://schemas.microsoft.com/office/word/2010/wordprocessingInk" xmlns:wne="http://schemas.microsoft.com/office/word/2006/wordml" xmlns:wps="http://schemas.microsoft.com/office/word/2010/wordprocessingShape" mc:Ignorable="w14 w15 w16se w16cid wp14">
+  <w15:commentEx w15:paraId="70AA7934" w15:done="0"/>
   <w15:commentEx w15:paraId="422D6AAF" w15:done="0"/>
   <w15:commentEx w15:paraId="7EE71215" w15:done="0"/>
   <w15:commentEx w15:paraId="02C58D8B" w15:done="0"/>
@@ -1963,6 +1990,7 @@
 
 <file path=word/commentsIds.xml><?xml version="1.0" encoding="utf-8"?>
 <w16cid:commentsIds xmlns:wpc="http://schemas.microsoft.com/office/word/2010/wordprocessingCanvas" xmlns:cx="http://schemas.microsoft.com/office/drawing/2014/chartex" xmlns:cx1="http://schemas.microsoft.com/office/drawing/2015/9/8/chartex" xmlns:cx2="http://schemas.microsoft.com/office/drawing/2015/10/21/chartex" xmlns:cx3="http://schemas.microsoft.com/office/drawing/2016/5/9/chartex" xmlns:cx4="http://schemas.microsoft.com/office/drawing/2016/5/10/chartex" xmlns:cx5="http://schemas.microsoft.com/office/drawing/2016/5/11/chartex" xmlns:cx6="http://schemas.microsoft.com/office/drawing/2016/5/12/chartex" xmlns:cx7="http://schemas.microsoft.com/office/drawing/2016/5/13/chartex" xmlns:cx8="http://schemas.microsoft.com/office/drawing/2016/5/14/chartex" xmlns:mc="http://schemas.openxmlformats.org/markup-compatibility/2006" xmlns:aink="http://schemas.microsoft.com/office/drawing/2016/ink" xmlns:am3d="http://schemas.microsoft.com/office/drawing/2017/model3d" xmlns:o="urn:schemas-microsoft-com:office:office" xmlns:r="http://schemas.openxmlformats.org/officeDocument/2006/relationships" xmlns:m="http://schemas.openxmlformats.org/officeDocument/2006/math" xmlns:v="urn:schemas-microsoft-com:vml" xmlns:wp14="http://schemas.microsoft.com/office/word/2010/wordprocessingDrawing" xmlns:wp="http://schemas.openxmlformats.org/drawingml/2006/wordprocessingDrawing" xmlns:w10="urn:schemas-microsoft-com:office:word" xmlns:w="http://schemas.openxmlformats.org/wordprocessingml/2006/main" xmlns:w14="http://schemas.microsoft.com/office/word/2010/wordml" xmlns:w15="http://schemas.microsoft.com/office/word/2012/wordml" xmlns:w16cid="http://schemas.microsoft.com/office/word/2016/wordml/cid" xmlns:w16se="http://schemas.microsoft.com/office/word/2015/wordml/symex" xmlns:wpg="http://schemas.microsoft.com/office/word/2010/wordprocessingGroup" xmlns:wpi="http://schemas.microsoft.com/office/word/2010/wordprocessingInk" xmlns:wne="http://schemas.microsoft.com/office/word/2006/wordml" xmlns:wps="http://schemas.microsoft.com/office/word/2010/wordprocessingShape" mc:Ignorable="w14 w15 w16se w16cid wp14">
+  <w16cid:commentId w16cid:paraId="70AA7934" w16cid:durableId="1FA7E179"/>
   <w16cid:commentId w16cid:paraId="422D6AAF" w16cid:durableId="1E706E5F"/>
   <w16cid:commentId w16cid:paraId="7EE71215" w16cid:durableId="1E706E28"/>
   <w16cid:commentId w16cid:paraId="02C58D8B" w16cid:durableId="1E91777E"/>

</xml_diff>

<commit_message>
updated pa5 grading description.
</commit_message>
<xml_diff>
--- a/homework/pa5/PA5.docx
+++ b/homework/pa5/PA5.docx
@@ -1,6 +1,6 @@
 
 <file path=word/document.xml><?xml version="1.0" encoding="utf-8"?>
-<w:document xmlns:wpc="http://schemas.microsoft.com/office/word/2010/wordprocessingCanvas" xmlns:cx="http://schemas.microsoft.com/office/drawing/2014/chartex" xmlns:cx1="http://schemas.microsoft.com/office/drawing/2015/9/8/chartex" xmlns:cx2="http://schemas.microsoft.com/office/drawing/2015/10/21/chartex" xmlns:cx3="http://schemas.microsoft.com/office/drawing/2016/5/9/chartex" xmlns:cx4="http://schemas.microsoft.com/office/drawing/2016/5/10/chartex" xmlns:cx5="http://schemas.microsoft.com/office/drawing/2016/5/11/chartex" xmlns:cx6="http://schemas.microsoft.com/office/drawing/2016/5/12/chartex" xmlns:cx7="http://schemas.microsoft.com/office/drawing/2016/5/13/chartex" xmlns:cx8="http://schemas.microsoft.com/office/drawing/2016/5/14/chartex" xmlns:mc="http://schemas.openxmlformats.org/markup-compatibility/2006" xmlns:aink="http://schemas.microsoft.com/office/drawing/2016/ink" xmlns:am3d="http://schemas.microsoft.com/office/drawing/2017/model3d" xmlns:o="urn:schemas-microsoft-com:office:office" xmlns:r="http://schemas.openxmlformats.org/officeDocument/2006/relationships" xmlns:m="http://schemas.openxmlformats.org/officeDocument/2006/math" xmlns:v="urn:schemas-microsoft-com:vml" xmlns:wp14="http://schemas.microsoft.com/office/word/2010/wordprocessingDrawing" xmlns:wp="http://schemas.openxmlformats.org/drawingml/2006/wordprocessingDrawing" xmlns:w10="urn:schemas-microsoft-com:office:word" xmlns:w="http://schemas.openxmlformats.org/wordprocessingml/2006/main" xmlns:w14="http://schemas.microsoft.com/office/word/2010/wordml" xmlns:w15="http://schemas.microsoft.com/office/word/2012/wordml" xmlns:w16cid="http://schemas.microsoft.com/office/word/2016/wordml/cid" xmlns:w16se="http://schemas.microsoft.com/office/word/2015/wordml/symex" xmlns:wpg="http://schemas.microsoft.com/office/word/2010/wordprocessingGroup" xmlns:wpi="http://schemas.microsoft.com/office/word/2010/wordprocessingInk" xmlns:wne="http://schemas.microsoft.com/office/word/2006/wordml" xmlns:wps="http://schemas.microsoft.com/office/word/2010/wordprocessingShape" mc:Ignorable="w14 w15 w16se w16cid wp14">
+<w:document xmlns:wpc="http://schemas.microsoft.com/office/word/2010/wordprocessingCanvas" xmlns:cx="http://schemas.microsoft.com/office/drawing/2014/chartex" xmlns:cx1="http://schemas.microsoft.com/office/drawing/2015/9/8/chartex" xmlns:mc="http://schemas.openxmlformats.org/markup-compatibility/2006" xmlns:o="urn:schemas-microsoft-com:office:office" xmlns:r="http://schemas.openxmlformats.org/officeDocument/2006/relationships" xmlns:m="http://schemas.openxmlformats.org/officeDocument/2006/math" xmlns:v="urn:schemas-microsoft-com:vml" xmlns:wp14="http://schemas.microsoft.com/office/word/2010/wordprocessingDrawing" xmlns:wp="http://schemas.openxmlformats.org/drawingml/2006/wordprocessingDrawing" xmlns:w10="urn:schemas-microsoft-com:office:word" xmlns:w="http://schemas.openxmlformats.org/wordprocessingml/2006/main" xmlns:w14="http://schemas.microsoft.com/office/word/2010/wordml" xmlns:w15="http://schemas.microsoft.com/office/word/2012/wordml" xmlns:w16se="http://schemas.microsoft.com/office/word/2015/wordml/symex" xmlns:wpg="http://schemas.microsoft.com/office/word/2010/wordprocessingGroup" xmlns:wpi="http://schemas.microsoft.com/office/word/2010/wordprocessingInk" xmlns:wne="http://schemas.microsoft.com/office/word/2006/wordml" xmlns:wps="http://schemas.microsoft.com/office/word/2010/wordprocessingShape" mc:Ignorable="w14 w15 w16se wp14">
   <w:body>
     <w:p>
       <w:pPr>
@@ -420,15 +420,7 @@
         <w:t xml:space="preserve">There is no starter code provided for this project – you are free to implement the program however you see best.  That being said, it might be useful for you to </w:t>
       </w:r>
       <w:r>
-        <w:t xml:space="preserve">use the </w:t>
-      </w:r>
-      <w:proofErr w:type="spellStart"/>
-      <w:r>
-        <w:t>StringSplitter.h</w:t>
-      </w:r>
-      <w:proofErr w:type="spellEnd"/>
-      <w:r>
-        <w:t xml:space="preserve"> class included with this file.</w:t>
+        <w:t>use the StringSplitter.h class included with this file.</w:t>
       </w:r>
       <w:r>
         <w:t xml:space="preserve"> </w:t>
@@ -607,8 +599,6 @@
       <w:r>
         <w:t>9</w:t>
       </w:r>
-      <w:bookmarkStart w:id="0" w:name="_GoBack"/>
-      <w:bookmarkEnd w:id="0"/>
       <w:r>
         <w:t xml:space="preserve">.  </w:t>
       </w:r>
@@ -624,13 +614,8 @@
         <w:t>5</w:t>
       </w:r>
       <w:r>
-        <w:t xml:space="preserve"> </w:t>
-      </w:r>
-      <w:proofErr w:type="spellStart"/>
-      <w:r>
-        <w:t>Checkin</w:t>
-      </w:r>
-      <w:proofErr w:type="spellEnd"/>
+        <w:t xml:space="preserve"> Checkin</w:t>
+      </w:r>
     </w:p>
     <w:p>
       <w:r>
@@ -700,15 +685,7 @@
         <w:pStyle w:val="Heading3"/>
       </w:pPr>
       <w:r>
-        <w:t xml:space="preserve">PA </w:t>
-      </w:r>
-      <w:proofErr w:type="spellStart"/>
-      <w:r>
-        <w:t>Checkin</w:t>
-      </w:r>
-      <w:proofErr w:type="spellEnd"/>
-      <w:r>
-        <w:t xml:space="preserve"> (</w:t>
+        <w:t>PA Checkin (</w:t>
       </w:r>
       <w:r>
         <w:t>10pts)</w:t>
@@ -756,7 +733,13 @@
         </w:numPr>
       </w:pPr>
       <w:r>
-        <w:t>Your program creates an encoded file that matches my output.</w:t>
+        <w:t xml:space="preserve">Your program creates an encoded file </w:t>
+      </w:r>
+      <w:r>
+        <w:t xml:space="preserve">whose format </w:t>
+      </w:r>
+      <w:r>
+        <w:t>matches my output.</w:t>
       </w:r>
     </w:p>
     <w:p>
@@ -768,7 +751,15 @@
         </w:numPr>
       </w:pPr>
       <w:r>
-        <w:t>Your program creates a mapping file that matches my output.</w:t>
+        <w:t>Your program creates</w:t>
+      </w:r>
+      <w:r>
+        <w:t xml:space="preserve"> a mapping file whose format</w:t>
+      </w:r>
+      <w:bookmarkStart w:id="0" w:name="_GoBack"/>
+      <w:bookmarkEnd w:id="0"/>
+      <w:r>
+        <w:t xml:space="preserve"> matches my output.</w:t>
       </w:r>
     </w:p>
     <w:p>
@@ -811,7 +802,7 @@
 </file>
 
 <file path=word/numbering.xml><?xml version="1.0" encoding="utf-8"?>
-<w:numbering xmlns:wpc="http://schemas.microsoft.com/office/word/2010/wordprocessingCanvas" xmlns:cx="http://schemas.microsoft.com/office/drawing/2014/chartex" xmlns:cx1="http://schemas.microsoft.com/office/drawing/2015/9/8/chartex" xmlns:cx2="http://schemas.microsoft.com/office/drawing/2015/10/21/chartex" xmlns:cx3="http://schemas.microsoft.com/office/drawing/2016/5/9/chartex" xmlns:cx4="http://schemas.microsoft.com/office/drawing/2016/5/10/chartex" xmlns:cx5="http://schemas.microsoft.com/office/drawing/2016/5/11/chartex" xmlns:cx6="http://schemas.microsoft.com/office/drawing/2016/5/12/chartex" xmlns:cx7="http://schemas.microsoft.com/office/drawing/2016/5/13/chartex" xmlns:cx8="http://schemas.microsoft.com/office/drawing/2016/5/14/chartex" xmlns:mc="http://schemas.openxmlformats.org/markup-compatibility/2006" xmlns:aink="http://schemas.microsoft.com/office/drawing/2016/ink" xmlns:am3d="http://schemas.microsoft.com/office/drawing/2017/model3d" xmlns:o="urn:schemas-microsoft-com:office:office" xmlns:r="http://schemas.openxmlformats.org/officeDocument/2006/relationships" xmlns:m="http://schemas.openxmlformats.org/officeDocument/2006/math" xmlns:v="urn:schemas-microsoft-com:vml" xmlns:wp14="http://schemas.microsoft.com/office/word/2010/wordprocessingDrawing" xmlns:wp="http://schemas.openxmlformats.org/drawingml/2006/wordprocessingDrawing" xmlns:w10="urn:schemas-microsoft-com:office:word" xmlns:w="http://schemas.openxmlformats.org/wordprocessingml/2006/main" xmlns:w14="http://schemas.microsoft.com/office/word/2010/wordml" xmlns:w15="http://schemas.microsoft.com/office/word/2012/wordml" xmlns:w16cid="http://schemas.microsoft.com/office/word/2016/wordml/cid" xmlns:w16se="http://schemas.microsoft.com/office/word/2015/wordml/symex" xmlns:wpg="http://schemas.microsoft.com/office/word/2010/wordprocessingGroup" xmlns:wpi="http://schemas.microsoft.com/office/word/2010/wordprocessingInk" xmlns:wne="http://schemas.microsoft.com/office/word/2006/wordml" xmlns:wps="http://schemas.microsoft.com/office/word/2010/wordprocessingShape" mc:Ignorable="w14 w15 w16se w16cid wp14">
+<w:numbering xmlns:wpc="http://schemas.microsoft.com/office/word/2010/wordprocessingCanvas" xmlns:cx="http://schemas.microsoft.com/office/drawing/2014/chartex" xmlns:cx1="http://schemas.microsoft.com/office/drawing/2015/9/8/chartex" xmlns:mc="http://schemas.openxmlformats.org/markup-compatibility/2006" xmlns:o="urn:schemas-microsoft-com:office:office" xmlns:r="http://schemas.openxmlformats.org/officeDocument/2006/relationships" xmlns:m="http://schemas.openxmlformats.org/officeDocument/2006/math" xmlns:v="urn:schemas-microsoft-com:vml" xmlns:wp14="http://schemas.microsoft.com/office/word/2010/wordprocessingDrawing" xmlns:wp="http://schemas.openxmlformats.org/drawingml/2006/wordprocessingDrawing" xmlns:w10="urn:schemas-microsoft-com:office:word" xmlns:w="http://schemas.openxmlformats.org/wordprocessingml/2006/main" xmlns:w14="http://schemas.microsoft.com/office/word/2010/wordml" xmlns:w15="http://schemas.microsoft.com/office/word/2012/wordml" xmlns:w16se="http://schemas.microsoft.com/office/word/2015/wordml/symex" xmlns:wpg="http://schemas.microsoft.com/office/word/2010/wordprocessingGroup" xmlns:wpi="http://schemas.microsoft.com/office/word/2010/wordprocessingInk" xmlns:wne="http://schemas.microsoft.com/office/word/2006/wordml" xmlns:wps="http://schemas.microsoft.com/office/word/2010/wordprocessingShape" mc:Ignorable="w14 w15 w16se wp14">
   <w:abstractNum w:abstractNumId="0" w15:restartNumberingAfterBreak="0">
     <w:nsid w:val="03C25BA2"/>
     <w:multiLevelType w:val="hybridMultilevel"/>
@@ -3587,7 +3578,7 @@
 </file>
 
 <file path=word/styles.xml><?xml version="1.0" encoding="utf-8"?>
-<w:styles xmlns:mc="http://schemas.openxmlformats.org/markup-compatibility/2006" xmlns:r="http://schemas.openxmlformats.org/officeDocument/2006/relationships" xmlns:w="http://schemas.openxmlformats.org/wordprocessingml/2006/main" xmlns:w14="http://schemas.microsoft.com/office/word/2010/wordml" xmlns:w15="http://schemas.microsoft.com/office/word/2012/wordml" xmlns:w16cid="http://schemas.microsoft.com/office/word/2016/wordml/cid" xmlns:w16se="http://schemas.microsoft.com/office/word/2015/wordml/symex" mc:Ignorable="w14 w15 w16se w16cid">
+<w:styles xmlns:mc="http://schemas.openxmlformats.org/markup-compatibility/2006" xmlns:r="http://schemas.openxmlformats.org/officeDocument/2006/relationships" xmlns:w="http://schemas.openxmlformats.org/wordprocessingml/2006/main" xmlns:w14="http://schemas.microsoft.com/office/word/2010/wordml" xmlns:w15="http://schemas.microsoft.com/office/word/2012/wordml" xmlns:w16se="http://schemas.microsoft.com/office/word/2015/wordml/symex" mc:Ignorable="w14 w15 w16se">
   <w:docDefaults>
     <w:rPrDefault>
       <w:rPr>
@@ -3603,7 +3594,7 @@
       </w:pPr>
     </w:pPrDefault>
   </w:docDefaults>
-  <w:latentStyles w:defLockedState="0" w:defUIPriority="99" w:defSemiHidden="0" w:defUnhideWhenUsed="0" w:defQFormat="0" w:count="375">
+  <w:latentStyles w:defLockedState="0" w:defUIPriority="99" w:defSemiHidden="0" w:defUnhideWhenUsed="0" w:defQFormat="0" w:count="371">
     <w:lsdException w:name="Normal" w:uiPriority="0" w:qFormat="1"/>
     <w:lsdException w:name="heading 1" w:uiPriority="9" w:qFormat="1"/>
     <w:lsdException w:name="heading 2" w:semiHidden="1" w:uiPriority="9" w:unhideWhenUsed="1" w:qFormat="1"/>
@@ -3709,6 +3700,7 @@
     <w:lsdException w:name="HTML Sample" w:semiHidden="1" w:unhideWhenUsed="1"/>
     <w:lsdException w:name="HTML Typewriter" w:semiHidden="1" w:unhideWhenUsed="1"/>
     <w:lsdException w:name="HTML Variable" w:semiHidden="1" w:unhideWhenUsed="1"/>
+    <w:lsdException w:name="Normal Table" w:semiHidden="1" w:unhideWhenUsed="1"/>
     <w:lsdException w:name="annotation subject" w:semiHidden="1" w:unhideWhenUsed="1"/>
     <w:lsdException w:name="No List" w:semiHidden="1" w:unhideWhenUsed="1"/>
     <w:lsdException w:name="Outline List 1" w:semiHidden="1" w:unhideWhenUsed="1"/>
@@ -3752,8 +3744,10 @@
     <w:lsdException w:name="Table Elegant" w:semiHidden="1" w:unhideWhenUsed="1"/>
     <w:lsdException w:name="Table Professional" w:semiHidden="1" w:unhideWhenUsed="1"/>
     <w:lsdException w:name="Table Subtle 1" w:semiHidden="1" w:unhideWhenUsed="1"/>
+    <w:lsdException w:name="Table Subtle 2" w:semiHidden="1" w:unhideWhenUsed="1"/>
     <w:lsdException w:name="Table Web 1" w:semiHidden="1" w:unhideWhenUsed="1"/>
     <w:lsdException w:name="Table Web 2" w:semiHidden="1" w:unhideWhenUsed="1"/>
+    <w:lsdException w:name="Table Web 3" w:semiHidden="1" w:unhideWhenUsed="1"/>
     <w:lsdException w:name="Balloon Text" w:semiHidden="1" w:unhideWhenUsed="1"/>
     <w:lsdException w:name="Table Grid" w:uiPriority="59"/>
     <w:lsdException w:name="Table Theme" w:semiHidden="1" w:unhideWhenUsed="1"/>
@@ -3972,10 +3966,6 @@
     <w:lsdException w:name="List Table 5 Dark Accent 6" w:uiPriority="50"/>
     <w:lsdException w:name="List Table 6 Colorful Accent 6" w:uiPriority="51"/>
     <w:lsdException w:name="List Table 7 Colorful Accent 6" w:uiPriority="52"/>
-    <w:lsdException w:name="Mention" w:semiHidden="1" w:unhideWhenUsed="1"/>
-    <w:lsdException w:name="Smart Hyperlink" w:semiHidden="1" w:unhideWhenUsed="1"/>
-    <w:lsdException w:name="Hashtag" w:semiHidden="1" w:unhideWhenUsed="1"/>
-    <w:lsdException w:name="Unresolved Mention" w:semiHidden="1" w:unhideWhenUsed="1"/>
   </w:latentStyles>
   <w:style w:type="paragraph" w:default="1" w:styleId="Normal">
     <w:name w:val="Normal"/>

</xml_diff>